<commit_message>
Added tests for DFS and PathFinder, and continued dry
</commit_message>
<xml_diff>
--- a/HW2/HW2.docx
+++ b/HW2/HW2.docx
@@ -34,7 +34,15 @@
         <w:jc w:val="center"/>
       </w:pPr>
       <w:r>
-        <w:t>Barak Zan 305634487</w:t>
+        <w:t xml:space="preserve">Barak </w:t>
+      </w:r>
+      <w:proofErr w:type="spellStart"/>
+      <w:r>
+        <w:t>Zan</w:t>
+      </w:r>
+      <w:proofErr w:type="spellEnd"/>
+      <w:r>
+        <w:t xml:space="preserve"> 305634487</w:t>
       </w:r>
     </w:p>
     <w:p>
@@ -78,13 +86,2331 @@
       <w:r>
         <w:t>We chose to not add the ability to iterate over the edges because although adding information it would not assist in this assignment.</w:t>
       </w:r>
-      <w:bookmarkStart w:id="0" w:name="_GoBack"/>
-      <w:bookmarkEnd w:id="0"/>
+    </w:p>
+    <w:p>
+      <w:pPr>
+        <w:pStyle w:val="Heading3"/>
+        <w:bidi w:val="0"/>
+      </w:pPr>
+      <w:r>
+        <w:t>Subsection b</w:t>
+      </w:r>
     </w:p>
     <w:p>
       <w:pPr>
         <w:bidi w:val="0"/>
       </w:pPr>
+      <w:r>
+        <w:t>We decided to implement the graph as an abstract class getting the node type T. We decided that each node would have a name, and we use this abstract method to get the original node stored in the graph.</w:t>
+      </w:r>
+    </w:p>
+    <w:p>
+      <w:pPr>
+        <w:bidi w:val="0"/>
+      </w:pPr>
+      <w:r>
+        <w:t xml:space="preserve">We hold a </w:t>
+      </w:r>
+      <w:proofErr w:type="spellStart"/>
+      <w:r>
+        <w:t>HashMap</w:t>
+      </w:r>
+      <w:proofErr w:type="spellEnd"/>
+      <w:r>
+        <w:t xml:space="preserve"> from names to nodes, and a </w:t>
+      </w:r>
+      <w:proofErr w:type="spellStart"/>
+      <w:r>
+        <w:t>HashMap</w:t>
+      </w:r>
+      <w:proofErr w:type="spellEnd"/>
+      <w:r>
+        <w:t xml:space="preserve"> from nodes to a </w:t>
+      </w:r>
+      <w:proofErr w:type="spellStart"/>
+      <w:r>
+        <w:t>HashSet</w:t>
+      </w:r>
+      <w:proofErr w:type="spellEnd"/>
+      <w:r>
+        <w:t xml:space="preserve"> of nodes that are connected via an edge.</w:t>
+      </w:r>
+    </w:p>
+    <w:p>
+      <w:pPr>
+        <w:bidi w:val="0"/>
+        <w:rPr>
+          <w:rFonts w:eastAsiaTheme="minorEastAsia"/>
+        </w:rPr>
+      </w:pPr>
+      <w:r>
+        <w:t xml:space="preserve">This makes all the needed operations very quick as </w:t>
+      </w:r>
+      <w:proofErr w:type="spellStart"/>
+      <w:r>
+        <w:t>HashMap's</w:t>
+      </w:r>
+      <w:proofErr w:type="spellEnd"/>
+      <w:r>
+        <w:t xml:space="preserve"> and </w:t>
+      </w:r>
+      <w:proofErr w:type="spellStart"/>
+      <w:r>
+        <w:t>HashSets</w:t>
+      </w:r>
+      <w:proofErr w:type="spellEnd"/>
+      <w:r>
+        <w:t xml:space="preserve"> are lookup and add </w:t>
+      </w:r>
+      <m:oMath>
+        <m:r>
+          <w:rPr>
+            <w:rFonts w:ascii="Cambria Math" w:hAnsi="Cambria Math"/>
+          </w:rPr>
+          <m:t>O(1)</m:t>
+        </m:r>
+      </m:oMath>
+      <w:r>
+        <w:rPr>
+          <w:rFonts w:eastAsiaTheme="minorEastAsia"/>
+        </w:rPr>
+        <w:t xml:space="preserve"> time </w:t>
+      </w:r>
+      <w:r>
+        <w:rPr>
+          <w:rFonts w:eastAsiaTheme="minorEastAsia"/>
+        </w:rPr>
+        <w:t>complexity</w:t>
+      </w:r>
+      <w:r>
+        <w:rPr>
+          <w:rFonts w:eastAsiaTheme="minorEastAsia"/>
+        </w:rPr>
+        <w:t>.</w:t>
+      </w:r>
+    </w:p>
+    <w:p>
+      <w:pPr>
+        <w:pStyle w:val="Heading3"/>
+        <w:bidi w:val="0"/>
+        <w:rPr>
+          <w:rFonts w:eastAsiaTheme="minorEastAsia"/>
+        </w:rPr>
+      </w:pPr>
+      <w:r>
+        <w:rPr>
+          <w:rFonts w:eastAsiaTheme="minorEastAsia"/>
+        </w:rPr>
+        <w:t>Subsection c</w:t>
+      </w:r>
+    </w:p>
+    <w:p>
+      <w:pPr>
+        <w:bidi w:val="0"/>
+      </w:pPr>
+      <w:r>
+        <w:rPr>
+          <w:highlight w:val="yellow"/>
+        </w:rPr>
+        <w:t>TODO: ADD TESTS THAT YOU ADDED</w:t>
+      </w:r>
+    </w:p>
+    <w:p>
+      <w:pPr>
+        <w:bidi w:val="0"/>
+        <w:rPr>
+          <w:rFonts w:eastAsiaTheme="minorEastAsia"/>
+        </w:rPr>
+      </w:pPr>
+      <w:r>
+        <w:rPr>
+          <w:rFonts w:eastAsiaTheme="minorEastAsia"/>
+        </w:rPr>
+        <w:t>We chose to check all the functions that the graph should maintain, and checked every possible throw that can happen.</w:t>
+      </w:r>
+    </w:p>
+    <w:p>
+      <w:pPr>
+        <w:bidi w:val="0"/>
+        <w:rPr>
+          <w:rFonts w:eastAsiaTheme="minorEastAsia"/>
+        </w:rPr>
+      </w:pPr>
+      <w:r>
+        <w:rPr>
+          <w:rFonts w:eastAsiaTheme="minorEastAsia"/>
+        </w:rPr>
+        <w:t xml:space="preserve">We tried adding nodes with the same name but different costs, we tried adding a null node. </w:t>
+      </w:r>
+      <w:r>
+        <w:rPr>
+          <w:rFonts w:eastAsiaTheme="minorEastAsia"/>
+        </w:rPr>
+        <w:t>We tri</w:t>
+      </w:r>
+      <w:r>
+        <w:rPr>
+          <w:rFonts w:eastAsiaTheme="minorEastAsia"/>
+        </w:rPr>
+        <w:t>ed adding edges to non-existing nodes, and tried adding an existing edge.</w:t>
+      </w:r>
+    </w:p>
+    <w:p>
+      <w:pPr>
+        <w:bidi w:val="0"/>
+        <w:rPr>
+          <w:rFonts w:eastAsiaTheme="minorEastAsia"/>
+        </w:rPr>
+      </w:pPr>
+      <w:r>
+        <w:rPr>
+          <w:rFonts w:eastAsiaTheme="minorEastAsia"/>
+        </w:rPr>
+        <w:t>We made sure to try and check all the needed edge cases, to make sure we protect our class from the users (mostly from ourselves…).</w:t>
+      </w:r>
+    </w:p>
+    <w:p>
+      <w:pPr>
+        <w:pStyle w:val="Heading3"/>
+        <w:bidi w:val="0"/>
+        <w:rPr>
+          <w:rFonts w:eastAsiaTheme="minorEastAsia"/>
+        </w:rPr>
+      </w:pPr>
+      <w:r>
+        <w:rPr>
+          <w:rFonts w:eastAsiaTheme="minorEastAsia"/>
+        </w:rPr>
+        <w:t>Subsection d</w:t>
+      </w:r>
+    </w:p>
+    <w:p>
+      <w:pPr>
+        <w:bidi w:val="0"/>
+      </w:pPr>
+      <w:r>
+        <w:t xml:space="preserve">Our namespace has a class called </w:t>
+      </w:r>
+      <m:oMath>
+        <m:r>
+          <w:rPr>
+            <w:rFonts w:ascii="Cambria Math" w:hAnsi="Cambria Math"/>
+          </w:rPr>
+          <m:t>Path</m:t>
+        </m:r>
+      </m:oMath>
+      <w:r>
+        <w:rPr>
+          <w:rFonts w:eastAsiaTheme="minorEastAsia"/>
+        </w:rPr>
+        <w:t xml:space="preserve">, so we cannot use import </w:t>
+      </w:r>
+      <m:oMath>
+        <m:r>
+          <w:rPr>
+            <w:rStyle w:val="fontstyle01"/>
+            <w:rFonts w:ascii="Cambria Math" w:hAnsi="Cambria Math"/>
+            <w:sz w:val="22"/>
+            <w:szCs w:val="22"/>
+          </w:rPr>
+          <m:t>java.nio.file.Path</m:t>
+        </m:r>
+      </m:oMath>
+      <w:r>
+        <w:rPr>
+          <w:rStyle w:val="fontstyle01"/>
+          <w:rFonts w:asciiTheme="minorHAnsi" w:eastAsiaTheme="minorEastAsia" w:hAnsiTheme="minorHAnsi" w:cstheme="minorBidi"/>
+          <w:sz w:val="22"/>
+          <w:szCs w:val="22"/>
+        </w:rPr>
+        <w:t xml:space="preserve"> and use it, as we have a conflicting name.</w:t>
+      </w:r>
+      <w:r>
+        <w:t xml:space="preserve"> Therefore</w:t>
+      </w:r>
+      <w:r>
+        <w:t>,</w:t>
+      </w:r>
+      <w:r>
+        <w:t xml:space="preserve"> we must use the full name.</w:t>
+      </w:r>
+    </w:p>
+    <w:p>
+      <w:pPr>
+        <w:bidi w:val="0"/>
+      </w:pPr>
+      <w:r>
+        <w:br w:type="page"/>
+      </w:r>
+    </w:p>
+    <w:p>
+      <w:pPr>
+        <w:pStyle w:val="Heading2"/>
+        <w:bidi w:val="0"/>
+      </w:pPr>
+      <w:r>
+        <w:lastRenderedPageBreak/>
+        <w:t xml:space="preserve">Question </w:t>
+      </w:r>
+      <w:r>
+        <w:t>2</w:t>
+      </w:r>
+    </w:p>
+    <w:p>
+      <w:pPr>
+        <w:pStyle w:val="Heading3"/>
+        <w:bidi w:val="0"/>
+      </w:pPr>
+      <w:r>
+        <w:t>Subsection a</w:t>
+      </w:r>
+    </w:p>
+    <w:p>
+      <w:pPr>
+        <w:pStyle w:val="Heading4"/>
+        <w:bidi w:val="0"/>
+      </w:pPr>
+      <m:oMathPara>
+        <m:oMathParaPr>
+          <m:jc m:val="left"/>
+        </m:oMathParaPr>
+        <m:oMath>
+          <m:r>
+            <w:rPr>
+              <w:rFonts w:ascii="Cambria Math" w:hAnsi="Cambria Math"/>
+            </w:rPr>
+            <m:t>DFS</m:t>
+          </m:r>
+          <m:d>
+            <m:dPr>
+              <m:ctrlPr>
+                <w:rPr>
+                  <w:rFonts w:ascii="Cambria Math" w:hAnsi="Cambria Math"/>
+                </w:rPr>
+              </m:ctrlPr>
+            </m:dPr>
+            <m:e>
+              <m:r>
+                <w:rPr>
+                  <w:rFonts w:ascii="Cambria Math" w:hAnsi="Cambria Math"/>
+                </w:rPr>
+                <m:t>A</m:t>
+              </m:r>
+              <m:d>
+                <m:dPr>
+                  <m:ctrlPr>
+                    <w:rPr>
+                      <w:rFonts w:ascii="Cambria Math" w:hAnsi="Cambria Math"/>
+                    </w:rPr>
+                  </m:ctrlPr>
+                </m:dPr>
+                <m:e>
+                  <m:r>
+                    <w:rPr>
+                      <w:rFonts w:ascii="Cambria Math" w:hAnsi="Cambria Math"/>
+                    </w:rPr>
+                    <m:t>2</m:t>
+                  </m:r>
+                </m:e>
+              </m:d>
+              <m:r>
+                <w:rPr>
+                  <w:rFonts w:ascii="Cambria Math" w:hAnsi="Cambria Math"/>
+                </w:rPr>
+                <m:t>,D</m:t>
+              </m:r>
+              <m:d>
+                <m:dPr>
+                  <m:ctrlPr>
+                    <w:rPr>
+                      <w:rFonts w:ascii="Cambria Math" w:hAnsi="Cambria Math"/>
+                    </w:rPr>
+                  </m:ctrlPr>
+                </m:dPr>
+                <m:e>
+                  <m:r>
+                    <w:rPr>
+                      <w:rFonts w:ascii="Cambria Math" w:hAnsi="Cambria Math"/>
+                    </w:rPr>
+                    <m:t>1</m:t>
+                  </m:r>
+                </m:e>
+              </m:d>
+            </m:e>
+          </m:d>
+        </m:oMath>
+      </m:oMathPara>
+    </w:p>
+    <w:tbl>
+      <w:tblPr>
+        <w:tblStyle w:val="TableGrid"/>
+        <w:tblW w:w="0" w:type="auto"/>
+        <w:tblLook w:val="04A0" w:firstRow="1" w:lastRow="0" w:firstColumn="1" w:lastColumn="0" w:noHBand="0" w:noVBand="1"/>
+      </w:tblPr>
+      <w:tblGrid>
+        <w:gridCol w:w="1271"/>
+        <w:gridCol w:w="1559"/>
+        <w:gridCol w:w="5466"/>
+      </w:tblGrid>
+      <w:tr>
+        <w:tc>
+          <w:tcPr>
+            <w:tcW w:w="1271" w:type="dxa"/>
+            <w:vAlign w:val="center"/>
+          </w:tcPr>
+          <w:p>
+            <w:pPr>
+              <w:bidi w:val="0"/>
+              <w:jc w:val="center"/>
+            </w:pPr>
+            <w:r>
+              <w:t>Iteration #</w:t>
+            </w:r>
+          </w:p>
+        </w:tc>
+        <w:tc>
+          <w:tcPr>
+            <w:tcW w:w="1559" w:type="dxa"/>
+            <w:vAlign w:val="center"/>
+          </w:tcPr>
+          <w:p>
+            <w:pPr>
+              <w:bidi w:val="0"/>
+              <w:jc w:val="center"/>
+            </w:pPr>
+            <w:r>
+              <w:t xml:space="preserve">Current </w:t>
+            </w:r>
+            <m:oMath>
+              <m:r>
+                <w:rPr>
+                  <w:rFonts w:ascii="Cambria Math" w:hAnsi="Cambria Math"/>
+                </w:rPr>
+                <m:t>start</m:t>
+              </m:r>
+            </m:oMath>
+          </w:p>
+        </w:tc>
+        <w:tc>
+          <w:tcPr>
+            <w:tcW w:w="5466" w:type="dxa"/>
+            <w:vAlign w:val="center"/>
+          </w:tcPr>
+          <w:p>
+            <w:pPr>
+              <w:bidi w:val="0"/>
+              <w:jc w:val="center"/>
+            </w:pPr>
+            <m:oMathPara>
+              <m:oMath>
+                <m:r>
+                  <w:rPr>
+                    <w:rFonts w:ascii="Cambria Math" w:hAnsi="Cambria Math"/>
+                  </w:rPr>
+                  <m:t>visited</m:t>
+                </m:r>
+              </m:oMath>
+            </m:oMathPara>
+          </w:p>
+        </w:tc>
+      </w:tr>
+      <w:tr>
+        <w:tc>
+          <w:tcPr>
+            <w:tcW w:w="1271" w:type="dxa"/>
+            <w:vAlign w:val="center"/>
+          </w:tcPr>
+          <w:p>
+            <w:pPr>
+              <w:bidi w:val="0"/>
+              <w:jc w:val="center"/>
+            </w:pPr>
+            <w:r>
+              <w:t>0</w:t>
+            </w:r>
+          </w:p>
+        </w:tc>
+        <w:tc>
+          <w:tcPr>
+            <w:tcW w:w="1559" w:type="dxa"/>
+            <w:vAlign w:val="center"/>
+          </w:tcPr>
+          <w:p>
+            <w:pPr>
+              <w:bidi w:val="0"/>
+              <w:jc w:val="center"/>
+            </w:pPr>
+            <m:oMathPara>
+              <m:oMath>
+                <m:r>
+                  <w:rPr>
+                    <w:rFonts w:ascii="Cambria Math" w:hAnsi="Cambria Math"/>
+                  </w:rPr>
+                  <m:t>-</m:t>
+                </m:r>
+              </m:oMath>
+            </m:oMathPara>
+          </w:p>
+        </w:tc>
+        <w:tc>
+          <w:tcPr>
+            <w:tcW w:w="5466" w:type="dxa"/>
+            <w:vAlign w:val="center"/>
+          </w:tcPr>
+          <w:p>
+            <w:pPr>
+              <w:bidi w:val="0"/>
+              <w:jc w:val="center"/>
+            </w:pPr>
+            <m:oMathPara>
+              <m:oMath>
+                <m:d>
+                  <m:dPr>
+                    <m:begChr m:val="{"/>
+                    <m:endChr m:val="}"/>
+                    <m:ctrlPr>
+                      <w:rPr>
+                        <w:rFonts w:ascii="Cambria Math" w:hAnsi="Cambria Math"/>
+                        <w:i/>
+                      </w:rPr>
+                    </m:ctrlPr>
+                  </m:dPr>
+                  <m:e/>
+                </m:d>
+              </m:oMath>
+            </m:oMathPara>
+          </w:p>
+        </w:tc>
+      </w:tr>
+      <w:tr>
+        <w:tc>
+          <w:tcPr>
+            <w:tcW w:w="1271" w:type="dxa"/>
+            <w:vAlign w:val="center"/>
+          </w:tcPr>
+          <w:p>
+            <w:pPr>
+              <w:bidi w:val="0"/>
+              <w:jc w:val="center"/>
+            </w:pPr>
+            <w:r>
+              <w:t>1</w:t>
+            </w:r>
+          </w:p>
+        </w:tc>
+        <w:tc>
+          <w:tcPr>
+            <w:tcW w:w="1559" w:type="dxa"/>
+            <w:vAlign w:val="center"/>
+          </w:tcPr>
+          <w:p>
+            <w:pPr>
+              <w:bidi w:val="0"/>
+              <w:jc w:val="center"/>
+            </w:pPr>
+            <m:oMathPara>
+              <m:oMath>
+                <m:r>
+                  <w:rPr>
+                    <w:rFonts w:ascii="Cambria Math" w:hAnsi="Cambria Math"/>
+                  </w:rPr>
+                  <m:t>A(2)</m:t>
+                </m:r>
+              </m:oMath>
+            </m:oMathPara>
+          </w:p>
+        </w:tc>
+        <w:tc>
+          <w:tcPr>
+            <w:tcW w:w="5466" w:type="dxa"/>
+            <w:vAlign w:val="center"/>
+          </w:tcPr>
+          <w:p>
+            <w:pPr>
+              <w:bidi w:val="0"/>
+              <w:jc w:val="center"/>
+            </w:pPr>
+            <m:oMathPara>
+              <m:oMath>
+                <m:d>
+                  <m:dPr>
+                    <m:begChr m:val="{"/>
+                    <m:endChr m:val="}"/>
+                    <m:ctrlPr>
+                      <w:rPr>
+                        <w:rFonts w:ascii="Cambria Math" w:hAnsi="Cambria Math"/>
+                        <w:i/>
+                      </w:rPr>
+                    </m:ctrlPr>
+                  </m:dPr>
+                  <m:e>
+                    <m:r>
+                      <w:rPr>
+                        <w:rFonts w:ascii="Cambria Math" w:hAnsi="Cambria Math"/>
+                      </w:rPr>
+                      <m:t>A</m:t>
+                    </m:r>
+                    <m:d>
+                      <m:dPr>
+                        <m:ctrlPr>
+                          <w:rPr>
+                            <w:rFonts w:ascii="Cambria Math" w:hAnsi="Cambria Math"/>
+                            <w:i/>
+                          </w:rPr>
+                        </m:ctrlPr>
+                      </m:dPr>
+                      <m:e>
+                        <m:r>
+                          <w:rPr>
+                            <w:rFonts w:ascii="Cambria Math" w:hAnsi="Cambria Math"/>
+                          </w:rPr>
+                          <m:t>2</m:t>
+                        </m:r>
+                      </m:e>
+                    </m:d>
+                  </m:e>
+                </m:d>
+              </m:oMath>
+            </m:oMathPara>
+          </w:p>
+        </w:tc>
+      </w:tr>
+      <w:tr>
+        <w:tc>
+          <w:tcPr>
+            <w:tcW w:w="1271" w:type="dxa"/>
+            <w:vAlign w:val="center"/>
+          </w:tcPr>
+          <w:p>
+            <w:pPr>
+              <w:bidi w:val="0"/>
+              <w:jc w:val="center"/>
+            </w:pPr>
+            <w:r>
+              <w:t>2</w:t>
+            </w:r>
+          </w:p>
+        </w:tc>
+        <w:tc>
+          <w:tcPr>
+            <w:tcW w:w="1559" w:type="dxa"/>
+            <w:vAlign w:val="center"/>
+          </w:tcPr>
+          <w:p>
+            <w:pPr>
+              <w:bidi w:val="0"/>
+              <w:jc w:val="center"/>
+            </w:pPr>
+            <m:oMathPara>
+              <m:oMath>
+                <m:r>
+                  <w:rPr>
+                    <w:rFonts w:ascii="Cambria Math" w:hAnsi="Cambria Math"/>
+                  </w:rPr>
+                  <m:t>G(3)</m:t>
+                </m:r>
+              </m:oMath>
+            </m:oMathPara>
+          </w:p>
+        </w:tc>
+        <w:tc>
+          <w:tcPr>
+            <w:tcW w:w="5466" w:type="dxa"/>
+            <w:vAlign w:val="center"/>
+          </w:tcPr>
+          <w:p>
+            <w:pPr>
+              <w:bidi w:val="0"/>
+              <w:jc w:val="center"/>
+            </w:pPr>
+            <m:oMathPara>
+              <m:oMath>
+                <m:d>
+                  <m:dPr>
+                    <m:begChr m:val="{"/>
+                    <m:endChr m:val="}"/>
+                    <m:ctrlPr>
+                      <w:rPr>
+                        <w:rFonts w:ascii="Cambria Math" w:hAnsi="Cambria Math"/>
+                        <w:i/>
+                      </w:rPr>
+                    </m:ctrlPr>
+                  </m:dPr>
+                  <m:e>
+                    <m:r>
+                      <w:rPr>
+                        <w:rFonts w:ascii="Cambria Math" w:hAnsi="Cambria Math"/>
+                      </w:rPr>
+                      <m:t>A</m:t>
+                    </m:r>
+                    <m:d>
+                      <m:dPr>
+                        <m:ctrlPr>
+                          <w:rPr>
+                            <w:rFonts w:ascii="Cambria Math" w:hAnsi="Cambria Math"/>
+                            <w:i/>
+                          </w:rPr>
+                        </m:ctrlPr>
+                      </m:dPr>
+                      <m:e>
+                        <m:r>
+                          <w:rPr>
+                            <w:rFonts w:ascii="Cambria Math" w:hAnsi="Cambria Math"/>
+                          </w:rPr>
+                          <m:t>2</m:t>
+                        </m:r>
+                      </m:e>
+                    </m:d>
+                    <m:r>
+                      <w:rPr>
+                        <w:rFonts w:ascii="Cambria Math" w:hAnsi="Cambria Math"/>
+                      </w:rPr>
+                      <m:t>,G(3)</m:t>
+                    </m:r>
+                  </m:e>
+                </m:d>
+              </m:oMath>
+            </m:oMathPara>
+          </w:p>
+        </w:tc>
+      </w:tr>
+      <w:tr>
+        <w:tc>
+          <w:tcPr>
+            <w:tcW w:w="1271" w:type="dxa"/>
+            <w:vAlign w:val="center"/>
+          </w:tcPr>
+          <w:p>
+            <w:pPr>
+              <w:bidi w:val="0"/>
+              <w:jc w:val="center"/>
+            </w:pPr>
+            <w:r>
+              <w:t>3</w:t>
+            </w:r>
+          </w:p>
+        </w:tc>
+        <w:tc>
+          <w:tcPr>
+            <w:tcW w:w="1559" w:type="dxa"/>
+            <w:vAlign w:val="center"/>
+          </w:tcPr>
+          <w:p>
+            <w:pPr>
+              <w:bidi w:val="0"/>
+              <w:jc w:val="center"/>
+            </w:pPr>
+            <m:oMathPara>
+              <m:oMath>
+                <m:r>
+                  <w:rPr>
+                    <w:rFonts w:ascii="Cambria Math" w:hAnsi="Cambria Math"/>
+                  </w:rPr>
+                  <m:t>R(4)</m:t>
+                </m:r>
+              </m:oMath>
+            </m:oMathPara>
+          </w:p>
+        </w:tc>
+        <w:tc>
+          <w:tcPr>
+            <w:tcW w:w="5466" w:type="dxa"/>
+            <w:vAlign w:val="center"/>
+          </w:tcPr>
+          <w:p>
+            <w:pPr>
+              <w:bidi w:val="0"/>
+              <w:jc w:val="center"/>
+            </w:pPr>
+            <m:oMathPara>
+              <m:oMath>
+                <m:d>
+                  <m:dPr>
+                    <m:begChr m:val="{"/>
+                    <m:endChr m:val="}"/>
+                    <m:ctrlPr>
+                      <w:rPr>
+                        <w:rFonts w:ascii="Cambria Math" w:hAnsi="Cambria Math"/>
+                        <w:i/>
+                      </w:rPr>
+                    </m:ctrlPr>
+                  </m:dPr>
+                  <m:e>
+                    <m:r>
+                      <w:rPr>
+                        <w:rFonts w:ascii="Cambria Math" w:hAnsi="Cambria Math"/>
+                      </w:rPr>
+                      <m:t>A</m:t>
+                    </m:r>
+                    <m:d>
+                      <m:dPr>
+                        <m:ctrlPr>
+                          <w:rPr>
+                            <w:rFonts w:ascii="Cambria Math" w:hAnsi="Cambria Math"/>
+                            <w:i/>
+                          </w:rPr>
+                        </m:ctrlPr>
+                      </m:dPr>
+                      <m:e>
+                        <m:r>
+                          <w:rPr>
+                            <w:rFonts w:ascii="Cambria Math" w:hAnsi="Cambria Math"/>
+                          </w:rPr>
+                          <m:t>2</m:t>
+                        </m:r>
+                      </m:e>
+                    </m:d>
+                    <m:r>
+                      <w:rPr>
+                        <w:rFonts w:ascii="Cambria Math" w:hAnsi="Cambria Math"/>
+                      </w:rPr>
+                      <m:t>,G</m:t>
+                    </m:r>
+                    <m:d>
+                      <m:dPr>
+                        <m:ctrlPr>
+                          <w:rPr>
+                            <w:rFonts w:ascii="Cambria Math" w:hAnsi="Cambria Math"/>
+                            <w:i/>
+                          </w:rPr>
+                        </m:ctrlPr>
+                      </m:dPr>
+                      <m:e>
+                        <m:r>
+                          <w:rPr>
+                            <w:rFonts w:ascii="Cambria Math" w:hAnsi="Cambria Math"/>
+                          </w:rPr>
+                          <m:t>3</m:t>
+                        </m:r>
+                      </m:e>
+                    </m:d>
+                    <m:r>
+                      <w:rPr>
+                        <w:rFonts w:ascii="Cambria Math" w:hAnsi="Cambria Math"/>
+                      </w:rPr>
+                      <m:t>,R</m:t>
+                    </m:r>
+                    <m:d>
+                      <m:dPr>
+                        <m:ctrlPr>
+                          <w:rPr>
+                            <w:rFonts w:ascii="Cambria Math" w:hAnsi="Cambria Math"/>
+                            <w:i/>
+                          </w:rPr>
+                        </m:ctrlPr>
+                      </m:dPr>
+                      <m:e>
+                        <m:r>
+                          <w:rPr>
+                            <w:rFonts w:ascii="Cambria Math" w:hAnsi="Cambria Math"/>
+                          </w:rPr>
+                          <m:t>4</m:t>
+                        </m:r>
+                      </m:e>
+                    </m:d>
+                  </m:e>
+                </m:d>
+              </m:oMath>
+            </m:oMathPara>
+          </w:p>
+        </w:tc>
+      </w:tr>
+      <w:tr>
+        <w:tc>
+          <w:tcPr>
+            <w:tcW w:w="1271" w:type="dxa"/>
+            <w:vAlign w:val="center"/>
+          </w:tcPr>
+          <w:p>
+            <w:pPr>
+              <w:bidi w:val="0"/>
+              <w:jc w:val="center"/>
+            </w:pPr>
+            <w:r>
+              <w:t>4</w:t>
+            </w:r>
+          </w:p>
+        </w:tc>
+        <w:tc>
+          <w:tcPr>
+            <w:tcW w:w="1559" w:type="dxa"/>
+            <w:vAlign w:val="center"/>
+          </w:tcPr>
+          <w:p>
+            <w:pPr>
+              <w:bidi w:val="0"/>
+              <w:jc w:val="center"/>
+            </w:pPr>
+            <m:oMathPara>
+              <m:oMath>
+                <m:r>
+                  <w:rPr>
+                    <w:rFonts w:ascii="Cambria Math" w:hAnsi="Cambria Math"/>
+                  </w:rPr>
+                  <m:t>D(1)</m:t>
+                </m:r>
+              </m:oMath>
+            </m:oMathPara>
+          </w:p>
+        </w:tc>
+        <w:tc>
+          <w:tcPr>
+            <w:tcW w:w="5466" w:type="dxa"/>
+            <w:vAlign w:val="center"/>
+          </w:tcPr>
+          <w:p>
+            <w:pPr>
+              <w:bidi w:val="0"/>
+              <w:jc w:val="center"/>
+            </w:pPr>
+            <m:oMathPara>
+              <m:oMath>
+                <m:d>
+                  <m:dPr>
+                    <m:begChr m:val="{"/>
+                    <m:endChr m:val="}"/>
+                    <m:ctrlPr>
+                      <w:rPr>
+                        <w:rFonts w:ascii="Cambria Math" w:hAnsi="Cambria Math"/>
+                        <w:i/>
+                      </w:rPr>
+                    </m:ctrlPr>
+                  </m:dPr>
+                  <m:e>
+                    <m:r>
+                      <w:rPr>
+                        <w:rFonts w:ascii="Cambria Math" w:hAnsi="Cambria Math"/>
+                      </w:rPr>
+                      <m:t>A</m:t>
+                    </m:r>
+                    <m:d>
+                      <m:dPr>
+                        <m:ctrlPr>
+                          <w:rPr>
+                            <w:rFonts w:ascii="Cambria Math" w:hAnsi="Cambria Math"/>
+                            <w:i/>
+                          </w:rPr>
+                        </m:ctrlPr>
+                      </m:dPr>
+                      <m:e>
+                        <m:r>
+                          <w:rPr>
+                            <w:rFonts w:ascii="Cambria Math" w:hAnsi="Cambria Math"/>
+                          </w:rPr>
+                          <m:t>2</m:t>
+                        </m:r>
+                      </m:e>
+                    </m:d>
+                    <m:r>
+                      <w:rPr>
+                        <w:rFonts w:ascii="Cambria Math" w:hAnsi="Cambria Math"/>
+                      </w:rPr>
+                      <m:t>,G</m:t>
+                    </m:r>
+                    <m:d>
+                      <m:dPr>
+                        <m:ctrlPr>
+                          <w:rPr>
+                            <w:rFonts w:ascii="Cambria Math" w:hAnsi="Cambria Math"/>
+                            <w:i/>
+                          </w:rPr>
+                        </m:ctrlPr>
+                      </m:dPr>
+                      <m:e>
+                        <m:r>
+                          <w:rPr>
+                            <w:rFonts w:ascii="Cambria Math" w:hAnsi="Cambria Math"/>
+                          </w:rPr>
+                          <m:t>3</m:t>
+                        </m:r>
+                      </m:e>
+                    </m:d>
+                    <m:r>
+                      <w:rPr>
+                        <w:rFonts w:ascii="Cambria Math" w:hAnsi="Cambria Math"/>
+                      </w:rPr>
+                      <m:t>,R</m:t>
+                    </m:r>
+                    <m:d>
+                      <m:dPr>
+                        <m:ctrlPr>
+                          <w:rPr>
+                            <w:rFonts w:ascii="Cambria Math" w:hAnsi="Cambria Math"/>
+                            <w:i/>
+                          </w:rPr>
+                        </m:ctrlPr>
+                      </m:dPr>
+                      <m:e>
+                        <m:r>
+                          <w:rPr>
+                            <w:rFonts w:ascii="Cambria Math" w:hAnsi="Cambria Math"/>
+                          </w:rPr>
+                          <m:t>4</m:t>
+                        </m:r>
+                      </m:e>
+                    </m:d>
+                    <m:r>
+                      <w:rPr>
+                        <w:rFonts w:ascii="Cambria Math" w:hAnsi="Cambria Math"/>
+                      </w:rPr>
+                      <m:t>,D(1)</m:t>
+                    </m:r>
+                  </m:e>
+                </m:d>
+              </m:oMath>
+            </m:oMathPara>
+          </w:p>
+        </w:tc>
+      </w:tr>
+    </w:tbl>
+    <w:p>
+      <w:pPr>
+        <w:bidi w:val="0"/>
+        <w:rPr>
+          <w:rFonts w:eastAsiaTheme="minorEastAsia"/>
+        </w:rPr>
+      </w:pPr>
+      <w:r>
+        <w:t xml:space="preserve">This run returns true and </w:t>
+      </w:r>
+      <m:oMath>
+        <m:r>
+          <w:rPr>
+            <w:rFonts w:ascii="Cambria Math" w:hAnsi="Cambria Math"/>
+          </w:rPr>
+          <m:t>visited=</m:t>
+        </m:r>
+        <m:d>
+          <m:dPr>
+            <m:begChr m:val="{"/>
+            <m:endChr m:val="}"/>
+            <m:ctrlPr>
+              <w:rPr>
+                <w:rFonts w:ascii="Cambria Math" w:hAnsi="Cambria Math"/>
+                <w:i/>
+              </w:rPr>
+            </m:ctrlPr>
+          </m:dPr>
+          <m:e>
+            <m:r>
+              <w:rPr>
+                <w:rFonts w:ascii="Cambria Math" w:hAnsi="Cambria Math"/>
+              </w:rPr>
+              <m:t>A</m:t>
+            </m:r>
+            <m:d>
+              <m:dPr>
+                <m:ctrlPr>
+                  <w:rPr>
+                    <w:rFonts w:ascii="Cambria Math" w:hAnsi="Cambria Math"/>
+                    <w:i/>
+                  </w:rPr>
+                </m:ctrlPr>
+              </m:dPr>
+              <m:e>
+                <m:r>
+                  <w:rPr>
+                    <w:rFonts w:ascii="Cambria Math" w:hAnsi="Cambria Math"/>
+                  </w:rPr>
+                  <m:t>2</m:t>
+                </m:r>
+              </m:e>
+            </m:d>
+            <m:r>
+              <w:rPr>
+                <w:rFonts w:ascii="Cambria Math" w:hAnsi="Cambria Math"/>
+              </w:rPr>
+              <m:t>,G</m:t>
+            </m:r>
+            <m:d>
+              <m:dPr>
+                <m:ctrlPr>
+                  <w:rPr>
+                    <w:rFonts w:ascii="Cambria Math" w:hAnsi="Cambria Math"/>
+                    <w:i/>
+                  </w:rPr>
+                </m:ctrlPr>
+              </m:dPr>
+              <m:e>
+                <m:r>
+                  <w:rPr>
+                    <w:rFonts w:ascii="Cambria Math" w:hAnsi="Cambria Math"/>
+                  </w:rPr>
+                  <m:t>3</m:t>
+                </m:r>
+              </m:e>
+            </m:d>
+            <m:r>
+              <w:rPr>
+                <w:rFonts w:ascii="Cambria Math" w:hAnsi="Cambria Math"/>
+              </w:rPr>
+              <m:t>,R</m:t>
+            </m:r>
+            <m:d>
+              <m:dPr>
+                <m:ctrlPr>
+                  <w:rPr>
+                    <w:rFonts w:ascii="Cambria Math" w:hAnsi="Cambria Math"/>
+                    <w:i/>
+                  </w:rPr>
+                </m:ctrlPr>
+              </m:dPr>
+              <m:e>
+                <m:r>
+                  <w:rPr>
+                    <w:rFonts w:ascii="Cambria Math" w:hAnsi="Cambria Math"/>
+                  </w:rPr>
+                  <m:t>4</m:t>
+                </m:r>
+              </m:e>
+            </m:d>
+            <m:r>
+              <w:rPr>
+                <w:rFonts w:ascii="Cambria Math" w:hAnsi="Cambria Math"/>
+              </w:rPr>
+              <m:t>,D(1)</m:t>
+            </m:r>
+          </m:e>
+        </m:d>
+      </m:oMath>
+      <w:r>
+        <w:rPr>
+          <w:rFonts w:eastAsiaTheme="minorEastAsia"/>
+        </w:rPr>
+        <w:t>.</w:t>
+      </w:r>
+    </w:p>
+    <w:p>
+      <w:pPr>
+        <w:pStyle w:val="Heading4"/>
+        <w:bidi w:val="0"/>
+      </w:pPr>
+      <m:oMathPara>
+        <m:oMathParaPr>
+          <m:jc m:val="left"/>
+        </m:oMathParaPr>
+        <m:oMath>
+          <m:r>
+            <w:rPr>
+              <w:rFonts w:ascii="Cambria Math" w:hAnsi="Cambria Math"/>
+            </w:rPr>
+            <m:t>DFS</m:t>
+          </m:r>
+          <m:d>
+            <m:dPr>
+              <m:ctrlPr>
+                <w:rPr>
+                  <w:rFonts w:ascii="Cambria Math" w:hAnsi="Cambria Math"/>
+                </w:rPr>
+              </m:ctrlPr>
+            </m:dPr>
+            <m:e>
+              <m:r>
+                <w:rPr>
+                  <w:rFonts w:ascii="Cambria Math" w:hAnsi="Cambria Math"/>
+                </w:rPr>
+                <m:t>B</m:t>
+              </m:r>
+              <m:d>
+                <m:dPr>
+                  <m:ctrlPr>
+                    <w:rPr>
+                      <w:rFonts w:ascii="Cambria Math" w:hAnsi="Cambria Math"/>
+                    </w:rPr>
+                  </m:ctrlPr>
+                </m:dPr>
+                <m:e>
+                  <m:r>
+                    <w:rPr>
+                      <w:rFonts w:ascii="Cambria Math" w:hAnsi="Cambria Math"/>
+                    </w:rPr>
+                    <m:t>3</m:t>
+                  </m:r>
+                </m:e>
+              </m:d>
+            </m:e>
+          </m:d>
+        </m:oMath>
+      </m:oMathPara>
+    </w:p>
+    <w:tbl>
+      <w:tblPr>
+        <w:tblStyle w:val="TableGrid"/>
+        <w:tblW w:w="0" w:type="auto"/>
+        <w:tblLook w:val="04A0" w:firstRow="1" w:lastRow="0" w:firstColumn="1" w:lastColumn="0" w:noHBand="0" w:noVBand="1"/>
+      </w:tblPr>
+      <w:tblGrid>
+        <w:gridCol w:w="1271"/>
+        <w:gridCol w:w="1559"/>
+        <w:gridCol w:w="3828"/>
+      </w:tblGrid>
+      <w:tr>
+        <w:tc>
+          <w:tcPr>
+            <w:tcW w:w="1271" w:type="dxa"/>
+            <w:vAlign w:val="center"/>
+          </w:tcPr>
+          <w:p>
+            <w:pPr>
+              <w:bidi w:val="0"/>
+              <w:jc w:val="center"/>
+            </w:pPr>
+            <w:r>
+              <w:t>Iteration #</w:t>
+            </w:r>
+          </w:p>
+        </w:tc>
+        <w:tc>
+          <w:tcPr>
+            <w:tcW w:w="1559" w:type="dxa"/>
+            <w:vAlign w:val="center"/>
+          </w:tcPr>
+          <w:p>
+            <w:pPr>
+              <w:bidi w:val="0"/>
+              <w:jc w:val="center"/>
+            </w:pPr>
+            <w:r>
+              <w:t xml:space="preserve">Current </w:t>
+            </w:r>
+            <m:oMath>
+              <m:r>
+                <w:rPr>
+                  <w:rFonts w:ascii="Cambria Math" w:hAnsi="Cambria Math"/>
+                </w:rPr>
+                <m:t>start</m:t>
+              </m:r>
+            </m:oMath>
+          </w:p>
+        </w:tc>
+        <w:tc>
+          <w:tcPr>
+            <w:tcW w:w="3828" w:type="dxa"/>
+            <w:vAlign w:val="center"/>
+          </w:tcPr>
+          <w:p>
+            <w:pPr>
+              <w:bidi w:val="0"/>
+              <w:jc w:val="center"/>
+            </w:pPr>
+            <m:oMathPara>
+              <m:oMath>
+                <m:r>
+                  <w:rPr>
+                    <w:rFonts w:ascii="Cambria Math" w:hAnsi="Cambria Math"/>
+                  </w:rPr>
+                  <m:t>visited</m:t>
+                </m:r>
+              </m:oMath>
+            </m:oMathPara>
+          </w:p>
+        </w:tc>
+      </w:tr>
+      <w:tr>
+        <w:tc>
+          <w:tcPr>
+            <w:tcW w:w="1271" w:type="dxa"/>
+            <w:vAlign w:val="center"/>
+          </w:tcPr>
+          <w:p>
+            <w:pPr>
+              <w:bidi w:val="0"/>
+              <w:jc w:val="center"/>
+            </w:pPr>
+            <w:r>
+              <w:t>0</w:t>
+            </w:r>
+          </w:p>
+        </w:tc>
+        <w:tc>
+          <w:tcPr>
+            <w:tcW w:w="1559" w:type="dxa"/>
+            <w:vAlign w:val="center"/>
+          </w:tcPr>
+          <w:p>
+            <w:pPr>
+              <w:bidi w:val="0"/>
+              <w:jc w:val="center"/>
+            </w:pPr>
+            <m:oMathPara>
+              <m:oMath>
+                <m:r>
+                  <w:rPr>
+                    <w:rFonts w:ascii="Cambria Math" w:hAnsi="Cambria Math"/>
+                  </w:rPr>
+                  <m:t>-</m:t>
+                </m:r>
+              </m:oMath>
+            </m:oMathPara>
+          </w:p>
+        </w:tc>
+        <w:tc>
+          <w:tcPr>
+            <w:tcW w:w="3828" w:type="dxa"/>
+            <w:vAlign w:val="center"/>
+          </w:tcPr>
+          <w:p>
+            <w:pPr>
+              <w:bidi w:val="0"/>
+              <w:jc w:val="center"/>
+            </w:pPr>
+            <m:oMathPara>
+              <m:oMath>
+                <m:d>
+                  <m:dPr>
+                    <m:begChr m:val="{"/>
+                    <m:endChr m:val="}"/>
+                    <m:ctrlPr>
+                      <w:rPr>
+                        <w:rFonts w:ascii="Cambria Math" w:hAnsi="Cambria Math"/>
+                        <w:i/>
+                      </w:rPr>
+                    </m:ctrlPr>
+                  </m:dPr>
+                  <m:e/>
+                </m:d>
+              </m:oMath>
+            </m:oMathPara>
+          </w:p>
+        </w:tc>
+      </w:tr>
+      <w:tr>
+        <w:tc>
+          <w:tcPr>
+            <w:tcW w:w="1271" w:type="dxa"/>
+            <w:vAlign w:val="center"/>
+          </w:tcPr>
+          <w:p>
+            <w:pPr>
+              <w:bidi w:val="0"/>
+              <w:jc w:val="center"/>
+            </w:pPr>
+            <w:r>
+              <w:t>1</w:t>
+            </w:r>
+          </w:p>
+        </w:tc>
+        <w:tc>
+          <w:tcPr>
+            <w:tcW w:w="1559" w:type="dxa"/>
+            <w:vAlign w:val="center"/>
+          </w:tcPr>
+          <w:p>
+            <w:pPr>
+              <w:bidi w:val="0"/>
+              <w:jc w:val="center"/>
+            </w:pPr>
+            <m:oMathPara>
+              <m:oMath>
+                <m:r>
+                  <w:rPr>
+                    <w:rFonts w:ascii="Cambria Math" w:hAnsi="Cambria Math"/>
+                  </w:rPr>
+                  <m:t>B(3</m:t>
+                </m:r>
+                <m:r>
+                  <w:rPr>
+                    <w:rFonts w:ascii="Cambria Math" w:hAnsi="Cambria Math"/>
+                  </w:rPr>
+                  <m:t>)</m:t>
+                </m:r>
+              </m:oMath>
+            </m:oMathPara>
+          </w:p>
+        </w:tc>
+        <w:tc>
+          <w:tcPr>
+            <w:tcW w:w="3828" w:type="dxa"/>
+            <w:vAlign w:val="center"/>
+          </w:tcPr>
+          <w:p>
+            <w:pPr>
+              <w:bidi w:val="0"/>
+              <w:jc w:val="center"/>
+            </w:pPr>
+            <m:oMathPara>
+              <m:oMath>
+                <m:d>
+                  <m:dPr>
+                    <m:begChr m:val="{"/>
+                    <m:endChr m:val="}"/>
+                    <m:ctrlPr>
+                      <w:rPr>
+                        <w:rFonts w:ascii="Cambria Math" w:hAnsi="Cambria Math"/>
+                        <w:i/>
+                      </w:rPr>
+                    </m:ctrlPr>
+                  </m:dPr>
+                  <m:e>
+                    <m:r>
+                      <w:rPr>
+                        <w:rFonts w:ascii="Cambria Math" w:hAnsi="Cambria Math"/>
+                      </w:rPr>
+                      <m:t>B</m:t>
+                    </m:r>
+                    <m:d>
+                      <m:dPr>
+                        <m:ctrlPr>
+                          <w:rPr>
+                            <w:rFonts w:ascii="Cambria Math" w:hAnsi="Cambria Math"/>
+                            <w:i/>
+                          </w:rPr>
+                        </m:ctrlPr>
+                      </m:dPr>
+                      <m:e>
+                        <m:r>
+                          <w:rPr>
+                            <w:rFonts w:ascii="Cambria Math" w:hAnsi="Cambria Math"/>
+                          </w:rPr>
+                          <m:t>3</m:t>
+                        </m:r>
+                      </m:e>
+                    </m:d>
+                  </m:e>
+                </m:d>
+              </m:oMath>
+            </m:oMathPara>
+          </w:p>
+        </w:tc>
+      </w:tr>
+      <w:tr>
+        <w:tc>
+          <w:tcPr>
+            <w:tcW w:w="1271" w:type="dxa"/>
+            <w:vAlign w:val="center"/>
+          </w:tcPr>
+          <w:p>
+            <w:pPr>
+              <w:bidi w:val="0"/>
+              <w:jc w:val="center"/>
+            </w:pPr>
+            <w:r>
+              <w:t>2</w:t>
+            </w:r>
+          </w:p>
+        </w:tc>
+        <w:tc>
+          <w:tcPr>
+            <w:tcW w:w="1559" w:type="dxa"/>
+            <w:vAlign w:val="center"/>
+          </w:tcPr>
+          <w:p>
+            <w:pPr>
+              <w:bidi w:val="0"/>
+              <w:jc w:val="center"/>
+            </w:pPr>
+            <m:oMathPara>
+              <m:oMath>
+                <m:r>
+                  <w:rPr>
+                    <w:rFonts w:ascii="Cambria Math" w:hAnsi="Cambria Math"/>
+                  </w:rPr>
+                  <m:t>E(2</m:t>
+                </m:r>
+                <m:r>
+                  <w:rPr>
+                    <w:rFonts w:ascii="Cambria Math" w:hAnsi="Cambria Math"/>
+                  </w:rPr>
+                  <m:t>)</m:t>
+                </m:r>
+              </m:oMath>
+            </m:oMathPara>
+          </w:p>
+        </w:tc>
+        <w:tc>
+          <w:tcPr>
+            <w:tcW w:w="3828" w:type="dxa"/>
+            <w:vAlign w:val="center"/>
+          </w:tcPr>
+          <w:p>
+            <w:pPr>
+              <w:bidi w:val="0"/>
+              <w:jc w:val="center"/>
+            </w:pPr>
+            <m:oMathPara>
+              <m:oMath>
+                <m:d>
+                  <m:dPr>
+                    <m:begChr m:val="{"/>
+                    <m:endChr m:val="}"/>
+                    <m:ctrlPr>
+                      <w:rPr>
+                        <w:rFonts w:ascii="Cambria Math" w:hAnsi="Cambria Math"/>
+                        <w:i/>
+                      </w:rPr>
+                    </m:ctrlPr>
+                  </m:dPr>
+                  <m:e>
+                    <m:r>
+                      <w:rPr>
+                        <w:rFonts w:ascii="Cambria Math" w:hAnsi="Cambria Math"/>
+                      </w:rPr>
+                      <m:t>B</m:t>
+                    </m:r>
+                    <m:d>
+                      <m:dPr>
+                        <m:ctrlPr>
+                          <w:rPr>
+                            <w:rFonts w:ascii="Cambria Math" w:hAnsi="Cambria Math"/>
+                            <w:i/>
+                          </w:rPr>
+                        </m:ctrlPr>
+                      </m:dPr>
+                      <m:e>
+                        <m:r>
+                          <w:rPr>
+                            <w:rFonts w:ascii="Cambria Math" w:hAnsi="Cambria Math"/>
+                          </w:rPr>
+                          <m:t>3</m:t>
+                        </m:r>
+                      </m:e>
+                    </m:d>
+                    <m:r>
+                      <w:rPr>
+                        <w:rFonts w:ascii="Cambria Math" w:hAnsi="Cambria Math"/>
+                      </w:rPr>
+                      <m:t>,</m:t>
+                    </m:r>
+                    <m:r>
+                      <w:rPr>
+                        <w:rFonts w:ascii="Cambria Math" w:hAnsi="Cambria Math"/>
+                      </w:rPr>
+                      <m:t>E(2</m:t>
+                    </m:r>
+                    <m:r>
+                      <w:rPr>
+                        <w:rFonts w:ascii="Cambria Math" w:hAnsi="Cambria Math"/>
+                      </w:rPr>
+                      <m:t>)</m:t>
+                    </m:r>
+                  </m:e>
+                </m:d>
+              </m:oMath>
+            </m:oMathPara>
+          </w:p>
+        </w:tc>
+      </w:tr>
+      <w:tr>
+        <w:tc>
+          <w:tcPr>
+            <w:tcW w:w="1271" w:type="dxa"/>
+            <w:vAlign w:val="center"/>
+          </w:tcPr>
+          <w:p>
+            <w:pPr>
+              <w:bidi w:val="0"/>
+              <w:jc w:val="center"/>
+            </w:pPr>
+            <w:r>
+              <w:t>3</w:t>
+            </w:r>
+          </w:p>
+        </w:tc>
+        <w:tc>
+          <w:tcPr>
+            <w:tcW w:w="1559" w:type="dxa"/>
+            <w:vAlign w:val="center"/>
+          </w:tcPr>
+          <w:p>
+            <w:pPr>
+              <w:bidi w:val="0"/>
+              <w:jc w:val="center"/>
+            </w:pPr>
+            <m:oMathPara>
+              <m:oMath>
+                <m:r>
+                  <w:rPr>
+                    <w:rFonts w:ascii="Cambria Math" w:hAnsi="Cambria Math"/>
+                  </w:rPr>
+                  <m:t>A(2</m:t>
+                </m:r>
+                <m:r>
+                  <w:rPr>
+                    <w:rFonts w:ascii="Cambria Math" w:hAnsi="Cambria Math"/>
+                  </w:rPr>
+                  <m:t>)</m:t>
+                </m:r>
+              </m:oMath>
+            </m:oMathPara>
+          </w:p>
+        </w:tc>
+        <w:tc>
+          <w:tcPr>
+            <w:tcW w:w="3828" w:type="dxa"/>
+            <w:vAlign w:val="center"/>
+          </w:tcPr>
+          <w:p>
+            <w:pPr>
+              <w:bidi w:val="0"/>
+              <w:jc w:val="center"/>
+            </w:pPr>
+            <m:oMathPara>
+              <m:oMath>
+                <m:d>
+                  <m:dPr>
+                    <m:begChr m:val="{"/>
+                    <m:endChr m:val="}"/>
+                    <m:ctrlPr>
+                      <w:rPr>
+                        <w:rFonts w:ascii="Cambria Math" w:hAnsi="Cambria Math"/>
+                        <w:i/>
+                      </w:rPr>
+                    </m:ctrlPr>
+                  </m:dPr>
+                  <m:e>
+                    <m:r>
+                      <w:rPr>
+                        <w:rFonts w:ascii="Cambria Math" w:hAnsi="Cambria Math"/>
+                      </w:rPr>
+                      <m:t>B</m:t>
+                    </m:r>
+                    <m:d>
+                      <m:dPr>
+                        <m:ctrlPr>
+                          <w:rPr>
+                            <w:rFonts w:ascii="Cambria Math" w:hAnsi="Cambria Math"/>
+                            <w:i/>
+                          </w:rPr>
+                        </m:ctrlPr>
+                      </m:dPr>
+                      <m:e>
+                        <m:r>
+                          <w:rPr>
+                            <w:rFonts w:ascii="Cambria Math" w:hAnsi="Cambria Math"/>
+                          </w:rPr>
+                          <m:t>3</m:t>
+                        </m:r>
+                      </m:e>
+                    </m:d>
+                    <m:r>
+                      <w:rPr>
+                        <w:rFonts w:ascii="Cambria Math" w:hAnsi="Cambria Math"/>
+                      </w:rPr>
+                      <m:t>,E</m:t>
+                    </m:r>
+                    <m:d>
+                      <m:dPr>
+                        <m:ctrlPr>
+                          <w:rPr>
+                            <w:rFonts w:ascii="Cambria Math" w:hAnsi="Cambria Math"/>
+                            <w:i/>
+                          </w:rPr>
+                        </m:ctrlPr>
+                      </m:dPr>
+                      <m:e>
+                        <m:r>
+                          <w:rPr>
+                            <w:rFonts w:ascii="Cambria Math" w:hAnsi="Cambria Math"/>
+                          </w:rPr>
+                          <m:t>2</m:t>
+                        </m:r>
+                      </m:e>
+                    </m:d>
+                    <m:r>
+                      <w:rPr>
+                        <w:rFonts w:ascii="Cambria Math" w:hAnsi="Cambria Math"/>
+                      </w:rPr>
+                      <m:t>,A(2)</m:t>
+                    </m:r>
+                  </m:e>
+                </m:d>
+              </m:oMath>
+            </m:oMathPara>
+          </w:p>
+        </w:tc>
+      </w:tr>
+      <w:tr>
+        <w:tc>
+          <w:tcPr>
+            <w:tcW w:w="1271" w:type="dxa"/>
+            <w:vAlign w:val="center"/>
+          </w:tcPr>
+          <w:p>
+            <w:pPr>
+              <w:bidi w:val="0"/>
+              <w:jc w:val="center"/>
+            </w:pPr>
+            <w:r>
+              <w:t>4</w:t>
+            </w:r>
+          </w:p>
+        </w:tc>
+        <w:tc>
+          <w:tcPr>
+            <w:tcW w:w="1559" w:type="dxa"/>
+            <w:vAlign w:val="center"/>
+          </w:tcPr>
+          <w:p>
+            <w:pPr>
+              <w:bidi w:val="0"/>
+              <w:jc w:val="center"/>
+            </w:pPr>
+            <m:oMathPara>
+              <m:oMath>
+                <m:r>
+                  <w:rPr>
+                    <w:rFonts w:ascii="Cambria Math" w:hAnsi="Cambria Math"/>
+                  </w:rPr>
+                  <m:t>G(3)</m:t>
+                </m:r>
+              </m:oMath>
+            </m:oMathPara>
+          </w:p>
+        </w:tc>
+        <w:tc>
+          <w:tcPr>
+            <w:tcW w:w="3828" w:type="dxa"/>
+            <w:vAlign w:val="center"/>
+          </w:tcPr>
+          <w:p>
+            <w:pPr>
+              <w:bidi w:val="0"/>
+              <w:jc w:val="center"/>
+            </w:pPr>
+            <m:oMathPara>
+              <m:oMath>
+                <m:d>
+                  <m:dPr>
+                    <m:begChr m:val="{"/>
+                    <m:endChr m:val="}"/>
+                    <m:ctrlPr>
+                      <w:rPr>
+                        <w:rFonts w:ascii="Cambria Math" w:hAnsi="Cambria Math"/>
+                        <w:i/>
+                      </w:rPr>
+                    </m:ctrlPr>
+                  </m:dPr>
+                  <m:e>
+                    <m:r>
+                      <w:rPr>
+                        <w:rFonts w:ascii="Cambria Math" w:hAnsi="Cambria Math"/>
+                      </w:rPr>
+                      <m:t>B</m:t>
+                    </m:r>
+                    <m:d>
+                      <m:dPr>
+                        <m:ctrlPr>
+                          <w:rPr>
+                            <w:rFonts w:ascii="Cambria Math" w:hAnsi="Cambria Math"/>
+                            <w:i/>
+                          </w:rPr>
+                        </m:ctrlPr>
+                      </m:dPr>
+                      <m:e>
+                        <m:r>
+                          <w:rPr>
+                            <w:rFonts w:ascii="Cambria Math" w:hAnsi="Cambria Math"/>
+                          </w:rPr>
+                          <m:t>3</m:t>
+                        </m:r>
+                      </m:e>
+                    </m:d>
+                    <m:r>
+                      <w:rPr>
+                        <w:rFonts w:ascii="Cambria Math" w:hAnsi="Cambria Math"/>
+                      </w:rPr>
+                      <m:t>,E</m:t>
+                    </m:r>
+                    <m:d>
+                      <m:dPr>
+                        <m:ctrlPr>
+                          <w:rPr>
+                            <w:rFonts w:ascii="Cambria Math" w:hAnsi="Cambria Math"/>
+                            <w:i/>
+                          </w:rPr>
+                        </m:ctrlPr>
+                      </m:dPr>
+                      <m:e>
+                        <m:r>
+                          <w:rPr>
+                            <w:rFonts w:ascii="Cambria Math" w:hAnsi="Cambria Math"/>
+                          </w:rPr>
+                          <m:t>2</m:t>
+                        </m:r>
+                      </m:e>
+                    </m:d>
+                    <m:r>
+                      <w:rPr>
+                        <w:rFonts w:ascii="Cambria Math" w:hAnsi="Cambria Math"/>
+                      </w:rPr>
+                      <m:t>,A</m:t>
+                    </m:r>
+                    <m:d>
+                      <m:dPr>
+                        <m:ctrlPr>
+                          <w:rPr>
+                            <w:rFonts w:ascii="Cambria Math" w:hAnsi="Cambria Math"/>
+                            <w:i/>
+                          </w:rPr>
+                        </m:ctrlPr>
+                      </m:dPr>
+                      <m:e>
+                        <m:r>
+                          <w:rPr>
+                            <w:rFonts w:ascii="Cambria Math" w:hAnsi="Cambria Math"/>
+                          </w:rPr>
+                          <m:t>2</m:t>
+                        </m:r>
+                      </m:e>
+                    </m:d>
+                    <m:r>
+                      <w:rPr>
+                        <w:rFonts w:ascii="Cambria Math" w:hAnsi="Cambria Math"/>
+                      </w:rPr>
+                      <m:t>,G(3)</m:t>
+                    </m:r>
+                  </m:e>
+                </m:d>
+              </m:oMath>
+            </m:oMathPara>
+          </w:p>
+        </w:tc>
+      </w:tr>
+      <w:tr>
+        <w:tc>
+          <w:tcPr>
+            <w:tcW w:w="1271" w:type="dxa"/>
+            <w:vAlign w:val="center"/>
+          </w:tcPr>
+          <w:p>
+            <w:pPr>
+              <w:bidi w:val="0"/>
+              <w:jc w:val="center"/>
+            </w:pPr>
+            <w:r>
+              <w:t>5</w:t>
+            </w:r>
+          </w:p>
+        </w:tc>
+        <w:tc>
+          <w:tcPr>
+            <w:tcW w:w="1559" w:type="dxa"/>
+            <w:vAlign w:val="center"/>
+          </w:tcPr>
+          <w:p>
+            <w:pPr>
+              <w:bidi w:val="0"/>
+              <w:jc w:val="center"/>
+              <w:rPr>
+                <w:rFonts w:ascii="Calibri" w:eastAsia="Calibri" w:hAnsi="Calibri" w:cs="Arial"/>
+              </w:rPr>
+            </w:pPr>
+            <m:oMathPara>
+              <m:oMath>
+                <m:r>
+                  <w:rPr>
+                    <w:rFonts w:ascii="Cambria Math" w:eastAsia="Calibri" w:hAnsi="Cambria Math" w:cs="Arial"/>
+                  </w:rPr>
+                  <m:t>R(4</m:t>
+                </m:r>
+                <m:r>
+                  <w:rPr>
+                    <w:rFonts w:ascii="Cambria Math" w:eastAsia="Calibri" w:hAnsi="Cambria Math" w:cs="Arial"/>
+                  </w:rPr>
+                  <m:t>)</m:t>
+                </m:r>
+              </m:oMath>
+            </m:oMathPara>
+          </w:p>
+        </w:tc>
+        <w:tc>
+          <w:tcPr>
+            <w:tcW w:w="3828" w:type="dxa"/>
+            <w:vAlign w:val="center"/>
+          </w:tcPr>
+          <w:p>
+            <w:pPr>
+              <w:bidi w:val="0"/>
+              <w:jc w:val="center"/>
+              <w:rPr>
+                <w:rFonts w:ascii="Calibri" w:eastAsia="Calibri" w:hAnsi="Calibri" w:cs="Arial"/>
+              </w:rPr>
+            </w:pPr>
+            <m:oMathPara>
+              <m:oMath>
+                <m:d>
+                  <m:dPr>
+                    <m:begChr m:val="{"/>
+                    <m:endChr m:val="}"/>
+                    <m:ctrlPr>
+                      <w:rPr>
+                        <w:rFonts w:ascii="Cambria Math" w:hAnsi="Cambria Math"/>
+                        <w:i/>
+                      </w:rPr>
+                    </m:ctrlPr>
+                  </m:dPr>
+                  <m:e>
+                    <m:r>
+                      <w:rPr>
+                        <w:rFonts w:ascii="Cambria Math" w:hAnsi="Cambria Math"/>
+                      </w:rPr>
+                      <m:t>B</m:t>
+                    </m:r>
+                    <m:d>
+                      <m:dPr>
+                        <m:ctrlPr>
+                          <w:rPr>
+                            <w:rFonts w:ascii="Cambria Math" w:hAnsi="Cambria Math"/>
+                            <w:i/>
+                          </w:rPr>
+                        </m:ctrlPr>
+                      </m:dPr>
+                      <m:e>
+                        <m:r>
+                          <w:rPr>
+                            <w:rFonts w:ascii="Cambria Math" w:hAnsi="Cambria Math"/>
+                          </w:rPr>
+                          <m:t>3</m:t>
+                        </m:r>
+                      </m:e>
+                    </m:d>
+                    <m:r>
+                      <w:rPr>
+                        <w:rFonts w:ascii="Cambria Math" w:hAnsi="Cambria Math"/>
+                      </w:rPr>
+                      <m:t>,E</m:t>
+                    </m:r>
+                    <m:d>
+                      <m:dPr>
+                        <m:ctrlPr>
+                          <w:rPr>
+                            <w:rFonts w:ascii="Cambria Math" w:hAnsi="Cambria Math"/>
+                            <w:i/>
+                          </w:rPr>
+                        </m:ctrlPr>
+                      </m:dPr>
+                      <m:e>
+                        <m:r>
+                          <w:rPr>
+                            <w:rFonts w:ascii="Cambria Math" w:hAnsi="Cambria Math"/>
+                          </w:rPr>
+                          <m:t>2</m:t>
+                        </m:r>
+                      </m:e>
+                    </m:d>
+                    <m:r>
+                      <w:rPr>
+                        <w:rFonts w:ascii="Cambria Math" w:hAnsi="Cambria Math"/>
+                      </w:rPr>
+                      <m:t>,A</m:t>
+                    </m:r>
+                    <m:d>
+                      <m:dPr>
+                        <m:ctrlPr>
+                          <w:rPr>
+                            <w:rFonts w:ascii="Cambria Math" w:hAnsi="Cambria Math"/>
+                            <w:i/>
+                          </w:rPr>
+                        </m:ctrlPr>
+                      </m:dPr>
+                      <m:e>
+                        <m:r>
+                          <w:rPr>
+                            <w:rFonts w:ascii="Cambria Math" w:hAnsi="Cambria Math"/>
+                          </w:rPr>
+                          <m:t>2</m:t>
+                        </m:r>
+                      </m:e>
+                    </m:d>
+                    <m:r>
+                      <w:rPr>
+                        <w:rFonts w:ascii="Cambria Math" w:hAnsi="Cambria Math"/>
+                      </w:rPr>
+                      <m:t>,G</m:t>
+                    </m:r>
+                    <m:d>
+                      <m:dPr>
+                        <m:ctrlPr>
+                          <w:rPr>
+                            <w:rFonts w:ascii="Cambria Math" w:hAnsi="Cambria Math"/>
+                            <w:i/>
+                          </w:rPr>
+                        </m:ctrlPr>
+                      </m:dPr>
+                      <m:e>
+                        <m:r>
+                          <w:rPr>
+                            <w:rFonts w:ascii="Cambria Math" w:hAnsi="Cambria Math"/>
+                          </w:rPr>
+                          <m:t>3</m:t>
+                        </m:r>
+                      </m:e>
+                    </m:d>
+                    <m:r>
+                      <w:rPr>
+                        <w:rFonts w:ascii="Cambria Math" w:hAnsi="Cambria Math"/>
+                      </w:rPr>
+                      <m:t>,R(4)</m:t>
+                    </m:r>
+                  </m:e>
+                </m:d>
+              </m:oMath>
+            </m:oMathPara>
+          </w:p>
+        </w:tc>
+      </w:tr>
+      <w:tr>
+        <w:tc>
+          <w:tcPr>
+            <w:tcW w:w="1271" w:type="dxa"/>
+            <w:vAlign w:val="center"/>
+          </w:tcPr>
+          <w:p>
+            <w:pPr>
+              <w:bidi w:val="0"/>
+              <w:jc w:val="center"/>
+            </w:pPr>
+            <w:r>
+              <w:t>6</w:t>
+            </w:r>
+          </w:p>
+        </w:tc>
+        <w:tc>
+          <w:tcPr>
+            <w:tcW w:w="1559" w:type="dxa"/>
+            <w:vAlign w:val="center"/>
+          </w:tcPr>
+          <w:p>
+            <w:pPr>
+              <w:bidi w:val="0"/>
+              <w:jc w:val="center"/>
+              <w:rPr>
+                <w:rFonts w:ascii="Calibri" w:eastAsia="Calibri" w:hAnsi="Calibri" w:cs="Arial"/>
+              </w:rPr>
+            </w:pPr>
+            <m:oMathPara>
+              <m:oMath>
+                <m:r>
+                  <w:rPr>
+                    <w:rFonts w:ascii="Cambria Math" w:eastAsia="Calibri" w:hAnsi="Cambria Math" w:cs="Arial"/>
+                  </w:rPr>
+                  <m:t>D(1)</m:t>
+                </m:r>
+              </m:oMath>
+            </m:oMathPara>
+          </w:p>
+        </w:tc>
+        <w:tc>
+          <w:tcPr>
+            <w:tcW w:w="3828" w:type="dxa"/>
+            <w:vAlign w:val="center"/>
+          </w:tcPr>
+          <w:p>
+            <w:pPr>
+              <w:bidi w:val="0"/>
+              <w:jc w:val="center"/>
+              <w:rPr>
+                <w:rFonts w:ascii="Calibri" w:eastAsia="Calibri" w:hAnsi="Calibri" w:cs="Arial"/>
+              </w:rPr>
+            </w:pPr>
+            <m:oMathPara>
+              <m:oMath>
+                <m:d>
+                  <m:dPr>
+                    <m:begChr m:val="{"/>
+                    <m:endChr m:val="}"/>
+                    <m:ctrlPr>
+                      <w:rPr>
+                        <w:rFonts w:ascii="Cambria Math" w:hAnsi="Cambria Math"/>
+                        <w:i/>
+                      </w:rPr>
+                    </m:ctrlPr>
+                  </m:dPr>
+                  <m:e>
+                    <m:r>
+                      <w:rPr>
+                        <w:rFonts w:ascii="Cambria Math" w:hAnsi="Cambria Math"/>
+                      </w:rPr>
+                      <m:t>B</m:t>
+                    </m:r>
+                    <m:d>
+                      <m:dPr>
+                        <m:ctrlPr>
+                          <w:rPr>
+                            <w:rFonts w:ascii="Cambria Math" w:hAnsi="Cambria Math"/>
+                            <w:i/>
+                          </w:rPr>
+                        </m:ctrlPr>
+                      </m:dPr>
+                      <m:e>
+                        <m:r>
+                          <w:rPr>
+                            <w:rFonts w:ascii="Cambria Math" w:hAnsi="Cambria Math"/>
+                          </w:rPr>
+                          <m:t>3</m:t>
+                        </m:r>
+                      </m:e>
+                    </m:d>
+                    <m:r>
+                      <w:rPr>
+                        <w:rFonts w:ascii="Cambria Math" w:hAnsi="Cambria Math"/>
+                      </w:rPr>
+                      <m:t>,E</m:t>
+                    </m:r>
+                    <m:d>
+                      <m:dPr>
+                        <m:ctrlPr>
+                          <w:rPr>
+                            <w:rFonts w:ascii="Cambria Math" w:hAnsi="Cambria Math"/>
+                            <w:i/>
+                          </w:rPr>
+                        </m:ctrlPr>
+                      </m:dPr>
+                      <m:e>
+                        <m:r>
+                          <w:rPr>
+                            <w:rFonts w:ascii="Cambria Math" w:hAnsi="Cambria Math"/>
+                          </w:rPr>
+                          <m:t>2</m:t>
+                        </m:r>
+                      </m:e>
+                    </m:d>
+                    <m:r>
+                      <w:rPr>
+                        <w:rFonts w:ascii="Cambria Math" w:hAnsi="Cambria Math"/>
+                      </w:rPr>
+                      <m:t>,A</m:t>
+                    </m:r>
+                    <m:d>
+                      <m:dPr>
+                        <m:ctrlPr>
+                          <w:rPr>
+                            <w:rFonts w:ascii="Cambria Math" w:hAnsi="Cambria Math"/>
+                            <w:i/>
+                          </w:rPr>
+                        </m:ctrlPr>
+                      </m:dPr>
+                      <m:e>
+                        <m:r>
+                          <w:rPr>
+                            <w:rFonts w:ascii="Cambria Math" w:hAnsi="Cambria Math"/>
+                          </w:rPr>
+                          <m:t>2</m:t>
+                        </m:r>
+                      </m:e>
+                    </m:d>
+                    <m:r>
+                      <w:rPr>
+                        <w:rFonts w:ascii="Cambria Math" w:hAnsi="Cambria Math"/>
+                      </w:rPr>
+                      <m:t>,G</m:t>
+                    </m:r>
+                    <m:d>
+                      <m:dPr>
+                        <m:ctrlPr>
+                          <w:rPr>
+                            <w:rFonts w:ascii="Cambria Math" w:hAnsi="Cambria Math"/>
+                            <w:i/>
+                          </w:rPr>
+                        </m:ctrlPr>
+                      </m:dPr>
+                      <m:e>
+                        <m:r>
+                          <w:rPr>
+                            <w:rFonts w:ascii="Cambria Math" w:hAnsi="Cambria Math"/>
+                          </w:rPr>
+                          <m:t>3</m:t>
+                        </m:r>
+                      </m:e>
+                    </m:d>
+                    <m:r>
+                      <w:rPr>
+                        <w:rFonts w:ascii="Cambria Math" w:hAnsi="Cambria Math"/>
+                      </w:rPr>
+                      <m:t>,R</m:t>
+                    </m:r>
+                    <m:d>
+                      <m:dPr>
+                        <m:ctrlPr>
+                          <w:rPr>
+                            <w:rFonts w:ascii="Cambria Math" w:hAnsi="Cambria Math"/>
+                            <w:i/>
+                          </w:rPr>
+                        </m:ctrlPr>
+                      </m:dPr>
+                      <m:e>
+                        <m:r>
+                          <w:rPr>
+                            <w:rFonts w:ascii="Cambria Math" w:hAnsi="Cambria Math"/>
+                          </w:rPr>
+                          <m:t>4</m:t>
+                        </m:r>
+                      </m:e>
+                    </m:d>
+                    <m:r>
+                      <w:rPr>
+                        <w:rFonts w:ascii="Cambria Math" w:hAnsi="Cambria Math"/>
+                      </w:rPr>
+                      <m:t>,D(1)</m:t>
+                    </m:r>
+                  </m:e>
+                </m:d>
+              </m:oMath>
+            </m:oMathPara>
+          </w:p>
+        </w:tc>
+      </w:tr>
+    </w:tbl>
+    <w:p>
+      <w:pPr>
+        <w:bidi w:val="0"/>
+        <w:rPr>
+          <w:rFonts w:ascii="Calibri" w:eastAsia="Calibri" w:hAnsi="Calibri" w:cs="Arial"/>
+        </w:rPr>
+      </w:pPr>
+      <w:r>
+        <w:t xml:space="preserve">This run returns false and </w:t>
+      </w:r>
+      <m:oMath>
+        <m:r>
+          <w:rPr>
+            <w:rFonts w:ascii="Cambria Math" w:hAnsi="Cambria Math"/>
+          </w:rPr>
+          <m:t>visited=</m:t>
+        </m:r>
+        <m:d>
+          <m:dPr>
+            <m:begChr m:val="{"/>
+            <m:endChr m:val="}"/>
+            <m:ctrlPr>
+              <w:rPr>
+                <w:rFonts w:ascii="Cambria Math" w:hAnsi="Cambria Math"/>
+                <w:i/>
+              </w:rPr>
+            </m:ctrlPr>
+          </m:dPr>
+          <m:e>
+            <m:r>
+              <w:rPr>
+                <w:rFonts w:ascii="Cambria Math" w:hAnsi="Cambria Math"/>
+              </w:rPr>
+              <m:t>B</m:t>
+            </m:r>
+            <m:d>
+              <m:dPr>
+                <m:ctrlPr>
+                  <w:rPr>
+                    <w:rFonts w:ascii="Cambria Math" w:hAnsi="Cambria Math"/>
+                    <w:i/>
+                  </w:rPr>
+                </m:ctrlPr>
+              </m:dPr>
+              <m:e>
+                <m:r>
+                  <w:rPr>
+                    <w:rFonts w:ascii="Cambria Math" w:hAnsi="Cambria Math"/>
+                  </w:rPr>
+                  <m:t>3</m:t>
+                </m:r>
+              </m:e>
+            </m:d>
+            <m:r>
+              <w:rPr>
+                <w:rFonts w:ascii="Cambria Math" w:hAnsi="Cambria Math"/>
+              </w:rPr>
+              <m:t>,E</m:t>
+            </m:r>
+            <m:d>
+              <m:dPr>
+                <m:ctrlPr>
+                  <w:rPr>
+                    <w:rFonts w:ascii="Cambria Math" w:hAnsi="Cambria Math"/>
+                    <w:i/>
+                  </w:rPr>
+                </m:ctrlPr>
+              </m:dPr>
+              <m:e>
+                <m:r>
+                  <w:rPr>
+                    <w:rFonts w:ascii="Cambria Math" w:hAnsi="Cambria Math"/>
+                  </w:rPr>
+                  <m:t>2</m:t>
+                </m:r>
+              </m:e>
+            </m:d>
+            <m:r>
+              <w:rPr>
+                <w:rFonts w:ascii="Cambria Math" w:hAnsi="Cambria Math"/>
+              </w:rPr>
+              <m:t>,A</m:t>
+            </m:r>
+            <m:d>
+              <m:dPr>
+                <m:ctrlPr>
+                  <w:rPr>
+                    <w:rFonts w:ascii="Cambria Math" w:hAnsi="Cambria Math"/>
+                    <w:i/>
+                  </w:rPr>
+                </m:ctrlPr>
+              </m:dPr>
+              <m:e>
+                <m:r>
+                  <w:rPr>
+                    <w:rFonts w:ascii="Cambria Math" w:hAnsi="Cambria Math"/>
+                  </w:rPr>
+                  <m:t>2</m:t>
+                </m:r>
+              </m:e>
+            </m:d>
+            <m:r>
+              <w:rPr>
+                <w:rFonts w:ascii="Cambria Math" w:hAnsi="Cambria Math"/>
+              </w:rPr>
+              <m:t>,G</m:t>
+            </m:r>
+            <m:d>
+              <m:dPr>
+                <m:ctrlPr>
+                  <w:rPr>
+                    <w:rFonts w:ascii="Cambria Math" w:hAnsi="Cambria Math"/>
+                    <w:i/>
+                  </w:rPr>
+                </m:ctrlPr>
+              </m:dPr>
+              <m:e>
+                <m:r>
+                  <w:rPr>
+                    <w:rFonts w:ascii="Cambria Math" w:hAnsi="Cambria Math"/>
+                  </w:rPr>
+                  <m:t>3</m:t>
+                </m:r>
+              </m:e>
+            </m:d>
+            <m:r>
+              <w:rPr>
+                <w:rFonts w:ascii="Cambria Math" w:hAnsi="Cambria Math"/>
+              </w:rPr>
+              <m:t>,R</m:t>
+            </m:r>
+            <m:d>
+              <m:dPr>
+                <m:ctrlPr>
+                  <w:rPr>
+                    <w:rFonts w:ascii="Cambria Math" w:hAnsi="Cambria Math"/>
+                    <w:i/>
+                  </w:rPr>
+                </m:ctrlPr>
+              </m:dPr>
+              <m:e>
+                <m:r>
+                  <w:rPr>
+                    <w:rFonts w:ascii="Cambria Math" w:hAnsi="Cambria Math"/>
+                  </w:rPr>
+                  <m:t>4</m:t>
+                </m:r>
+              </m:e>
+            </m:d>
+            <m:r>
+              <w:rPr>
+                <w:rFonts w:ascii="Cambria Math" w:hAnsi="Cambria Math"/>
+              </w:rPr>
+              <m:t>,D(1)</m:t>
+            </m:r>
+          </m:e>
+        </m:d>
+      </m:oMath>
+      <w:bookmarkStart w:id="0" w:name="_GoBack"/>
+      <w:bookmarkEnd w:id="0"/>
     </w:p>
     <w:sectPr>
       <w:pgSz w:w="11906" w:h="16838"/>
@@ -560,6 +2886,28 @@
       <w:szCs w:val="24"/>
     </w:rPr>
   </w:style>
+  <w:style w:type="paragraph" w:styleId="Heading4">
+    <w:name w:val="heading 4"/>
+    <w:basedOn w:val="Normal"/>
+    <w:next w:val="Normal"/>
+    <w:link w:val="Heading4Char"/>
+    <w:uiPriority w:val="9"/>
+    <w:unhideWhenUsed/>
+    <w:qFormat/>
+    <w:rsid w:val="00B623CE"/>
+    <w:pPr>
+      <w:keepNext/>
+      <w:keepLines/>
+      <w:spacing w:before="40" w:after="0"/>
+      <w:outlineLvl w:val="3"/>
+    </w:pPr>
+    <w:rPr>
+      <w:rFonts w:asciiTheme="majorHAnsi" w:eastAsiaTheme="majorEastAsia" w:hAnsiTheme="majorHAnsi" w:cstheme="majorBidi"/>
+      <w:i/>
+      <w:iCs/>
+      <w:color w:val="2E74B5" w:themeColor="accent1" w:themeShade="BF"/>
+    </w:rPr>
+  </w:style>
   <w:style w:type="character" w:default="1" w:styleId="DefaultParagraphFont">
     <w:name w:val="Default Paragraph Font"/>
     <w:uiPriority w:val="1"/>
@@ -624,6 +2972,63 @@
       <w:color w:val="1F4D78" w:themeColor="accent1" w:themeShade="7F"/>
       <w:sz w:val="24"/>
       <w:szCs w:val="24"/>
+    </w:rPr>
+  </w:style>
+  <w:style w:type="character" w:styleId="PlaceholderText">
+    <w:name w:val="Placeholder Text"/>
+    <w:basedOn w:val="DefaultParagraphFont"/>
+    <w:uiPriority w:val="99"/>
+    <w:semiHidden/>
+    <w:rsid w:val="00AF0925"/>
+    <w:rPr>
+      <w:color w:val="808080"/>
+    </w:rPr>
+  </w:style>
+  <w:style w:type="character" w:customStyle="1" w:styleId="fontstyle01">
+    <w:name w:val="fontstyle01"/>
+    <w:basedOn w:val="DefaultParagraphFont"/>
+    <w:rsid w:val="009E0473"/>
+    <w:rPr>
+      <w:rFonts w:ascii="Times New Roman" w:hAnsi="Times New Roman" w:cs="Times New Roman" w:hint="default"/>
+      <w:b w:val="0"/>
+      <w:bCs w:val="0"/>
+      <w:i w:val="0"/>
+      <w:iCs w:val="0"/>
+      <w:color w:val="000000"/>
+      <w:sz w:val="24"/>
+      <w:szCs w:val="24"/>
+    </w:rPr>
+  </w:style>
+  <w:style w:type="table" w:styleId="TableGrid">
+    <w:name w:val="Table Grid"/>
+    <w:basedOn w:val="TableNormal"/>
+    <w:uiPriority w:val="39"/>
+    <w:rsid w:val="00B51DA6"/>
+    <w:pPr>
+      <w:spacing w:after="0" w:line="240" w:lineRule="auto"/>
+    </w:pPr>
+    <w:tblPr>
+      <w:tblBorders>
+        <w:top w:val="single" w:sz="4" w:space="0" w:color="auto"/>
+        <w:left w:val="single" w:sz="4" w:space="0" w:color="auto"/>
+        <w:bottom w:val="single" w:sz="4" w:space="0" w:color="auto"/>
+        <w:right w:val="single" w:sz="4" w:space="0" w:color="auto"/>
+        <w:insideH w:val="single" w:sz="4" w:space="0" w:color="auto"/>
+        <w:insideV w:val="single" w:sz="4" w:space="0" w:color="auto"/>
+      </w:tblBorders>
+    </w:tblPr>
+  </w:style>
+  <w:style w:type="character" w:customStyle="1" w:styleId="Heading4Char">
+    <w:name w:val="Heading 4 Char"/>
+    <w:basedOn w:val="DefaultParagraphFont"/>
+    <w:link w:val="Heading4"/>
+    <w:uiPriority w:val="9"/>
+    <w:rsid w:val="00B623CE"/>
+    <w:rPr>
+      <w:rFonts w:asciiTheme="majorHAnsi" w:eastAsiaTheme="majorEastAsia" w:hAnsiTheme="majorHAnsi" w:cstheme="majorBidi"/>
+      <w:i/>
+      <w:iCs/>
+      <w:color w:val="2E74B5" w:themeColor="accent1" w:themeShade="BF"/>
     </w:rPr>
   </w:style>
 </w:styles>

</xml_diff>

<commit_message>
added 2.c to word
</commit_message>
<xml_diff>
--- a/HW2/HW2.docx
+++ b/HW2/HW2.docx
@@ -1,6 +1,6 @@
 
 <file path=word/document.xml><?xml version="1.0" encoding="utf-8"?>
-<w:document xmlns:wpc="http://schemas.microsoft.com/office/word/2010/wordprocessingCanvas" xmlns:cx="http://schemas.microsoft.com/office/drawing/2014/chartex" xmlns:mc="http://schemas.openxmlformats.org/markup-compatibility/2006" xmlns:o="urn:schemas-microsoft-com:office:office" xmlns:r="http://schemas.openxmlformats.org/officeDocument/2006/relationships" xmlns:m="http://schemas.openxmlformats.org/officeDocument/2006/math" xmlns:v="urn:schemas-microsoft-com:vml" xmlns:wp14="http://schemas.microsoft.com/office/word/2010/wordprocessingDrawing" xmlns:wp="http://schemas.openxmlformats.org/drawingml/2006/wordprocessingDrawing" xmlns:w10="urn:schemas-microsoft-com:office:word" xmlns:w="http://schemas.openxmlformats.org/wordprocessingml/2006/main" xmlns:w14="http://schemas.microsoft.com/office/word/2010/wordml" xmlns:w15="http://schemas.microsoft.com/office/word/2012/wordml" xmlns:w16se="http://schemas.microsoft.com/office/word/2015/wordml/symex" xmlns:wpg="http://schemas.microsoft.com/office/word/2010/wordprocessingGroup" xmlns:wpi="http://schemas.microsoft.com/office/word/2010/wordprocessingInk" xmlns:wne="http://schemas.microsoft.com/office/word/2006/wordml" xmlns:wps="http://schemas.microsoft.com/office/word/2010/wordprocessingShape" mc:Ignorable="w14 w15 w16se wp14">
+<w:document xmlns:wpc="http://schemas.microsoft.com/office/word/2010/wordprocessingCanvas" xmlns:cx="http://schemas.microsoft.com/office/drawing/2014/chartex" xmlns:cx1="http://schemas.microsoft.com/office/drawing/2015/9/8/chartex" xmlns:cx2="http://schemas.microsoft.com/office/drawing/2015/10/21/chartex" xmlns:cx3="http://schemas.microsoft.com/office/drawing/2016/5/9/chartex" xmlns:cx4="http://schemas.microsoft.com/office/drawing/2016/5/10/chartex" xmlns:cx5="http://schemas.microsoft.com/office/drawing/2016/5/11/chartex" xmlns:cx6="http://schemas.microsoft.com/office/drawing/2016/5/12/chartex" xmlns:cx7="http://schemas.microsoft.com/office/drawing/2016/5/13/chartex" xmlns:cx8="http://schemas.microsoft.com/office/drawing/2016/5/14/chartex" xmlns:mc="http://schemas.openxmlformats.org/markup-compatibility/2006" xmlns:aink="http://schemas.microsoft.com/office/drawing/2016/ink" xmlns:am3d="http://schemas.microsoft.com/office/drawing/2017/model3d" xmlns:o="urn:schemas-microsoft-com:office:office" xmlns:r="http://schemas.openxmlformats.org/officeDocument/2006/relationships" xmlns:m="http://schemas.openxmlformats.org/officeDocument/2006/math" xmlns:v="urn:schemas-microsoft-com:vml" xmlns:wp14="http://schemas.microsoft.com/office/word/2010/wordprocessingDrawing" xmlns:wp="http://schemas.openxmlformats.org/drawingml/2006/wordprocessingDrawing" xmlns:w10="urn:schemas-microsoft-com:office:word" xmlns:w="http://schemas.openxmlformats.org/wordprocessingml/2006/main" xmlns:w14="http://schemas.microsoft.com/office/word/2010/wordml" xmlns:w15="http://schemas.microsoft.com/office/word/2012/wordml" xmlns:w16cid="http://schemas.microsoft.com/office/word/2016/wordml/cid" xmlns:w16se="http://schemas.microsoft.com/office/word/2015/wordml/symex" xmlns:wpg="http://schemas.microsoft.com/office/word/2010/wordprocessingGroup" xmlns:wpi="http://schemas.microsoft.com/office/word/2010/wordprocessingInk" xmlns:wne="http://schemas.microsoft.com/office/word/2006/wordml" xmlns:wps="http://schemas.microsoft.com/office/word/2010/wordprocessingShape" mc:Ignorable="w14 w15 w16se w16cid wp14">
   <w:body>
     <w:p>
       <w:pPr>
@@ -34,15 +34,7 @@
         <w:jc w:val="center"/>
       </w:pPr>
       <w:r>
-        <w:t xml:space="preserve">Barak </w:t>
-      </w:r>
-      <w:proofErr w:type="spellStart"/>
-      <w:r>
-        <w:t>Zan</w:t>
-      </w:r>
-      <w:proofErr w:type="spellEnd"/>
-      <w:r>
-        <w:t xml:space="preserve"> 305634487</w:t>
+        <w:t>Barak Zan 305634487</w:t>
       </w:r>
     </w:p>
     <w:p>
@@ -109,31 +101,7 @@
         <w:bidi w:val="0"/>
       </w:pPr>
       <w:r>
-        <w:t xml:space="preserve">We hold a </w:t>
-      </w:r>
-      <w:proofErr w:type="spellStart"/>
-      <w:r>
-        <w:t>HashMap</w:t>
-      </w:r>
-      <w:proofErr w:type="spellEnd"/>
-      <w:r>
-        <w:t xml:space="preserve"> from names to nodes, and a </w:t>
-      </w:r>
-      <w:proofErr w:type="spellStart"/>
-      <w:r>
-        <w:t>HashMap</w:t>
-      </w:r>
-      <w:proofErr w:type="spellEnd"/>
-      <w:r>
-        <w:t xml:space="preserve"> from nodes to a </w:t>
-      </w:r>
-      <w:proofErr w:type="spellStart"/>
-      <w:r>
-        <w:t>HashSet</w:t>
-      </w:r>
-      <w:proofErr w:type="spellEnd"/>
-      <w:r>
-        <w:t xml:space="preserve"> of nodes that are connected via an edge.</w:t>
+        <w:t>We hold a HashMap from names to nodes, and a HashMap from nodes to a HashSet of nodes that are connected via an edge.</w:t>
       </w:r>
     </w:p>
     <w:p>
@@ -144,15 +112,7 @@
         </w:rPr>
       </w:pPr>
       <w:r>
-        <w:t xml:space="preserve">This makes all the needed operations very quick as </w:t>
-      </w:r>
-      <w:proofErr w:type="spellStart"/>
-      <w:r>
-        <w:t>HashMap's</w:t>
-      </w:r>
-      <w:proofErr w:type="spellEnd"/>
-      <w:r>
-        <w:t xml:space="preserve"> and </w:t>
+        <w:t xml:space="preserve">This makes all the needed operations very quick as HashMap's and </w:t>
       </w:r>
       <w:proofErr w:type="spellStart"/>
       <w:r>
@@ -350,10 +310,7 @@
       </w:pPr>
       <w:r>
         <w:lastRenderedPageBreak/>
-        <w:t xml:space="preserve">Question </w:t>
-      </w:r>
-      <w:r>
-        <w:t>2</w:t>
+        <w:t>Question 2</w:t>
       </w:r>
     </w:p>
     <w:p>
@@ -1406,13 +1363,7 @@
                   <w:rPr>
                     <w:rFonts w:ascii="Cambria Math" w:hAnsi="Cambria Math"/>
                   </w:rPr>
-                  <m:t>B(3</m:t>
-                </m:r>
-                <m:r>
-                  <w:rPr>
-                    <w:rFonts w:ascii="Cambria Math" w:hAnsi="Cambria Math"/>
-                  </w:rPr>
-                  <m:t>)</m:t>
+                  <m:t>B(3)</m:t>
                 </m:r>
               </m:oMath>
             </m:oMathPara>
@@ -1505,13 +1456,7 @@
                   <w:rPr>
                     <w:rFonts w:ascii="Cambria Math" w:hAnsi="Cambria Math"/>
                   </w:rPr>
-                  <m:t>E(2</m:t>
-                </m:r>
-                <m:r>
-                  <w:rPr>
-                    <w:rFonts w:ascii="Cambria Math" w:hAnsi="Cambria Math"/>
-                  </w:rPr>
-                  <m:t>)</m:t>
+                  <m:t>E(2)</m:t>
                 </m:r>
               </m:oMath>
             </m:oMathPara>
@@ -1569,19 +1514,7 @@
                       <w:rPr>
                         <w:rFonts w:ascii="Cambria Math" w:hAnsi="Cambria Math"/>
                       </w:rPr>
-                      <m:t>,</m:t>
-                    </m:r>
-                    <m:r>
-                      <w:rPr>
-                        <w:rFonts w:ascii="Cambria Math" w:hAnsi="Cambria Math"/>
-                      </w:rPr>
-                      <m:t>E(2</m:t>
-                    </m:r>
-                    <m:r>
-                      <w:rPr>
-                        <w:rFonts w:ascii="Cambria Math" w:hAnsi="Cambria Math"/>
-                      </w:rPr>
-                      <m:t>)</m:t>
+                      <m:t>,E(2)</m:t>
                     </m:r>
                   </m:e>
                 </m:d>
@@ -1622,13 +1555,7 @@
                   <w:rPr>
                     <w:rFonts w:ascii="Cambria Math" w:hAnsi="Cambria Math"/>
                   </w:rPr>
-                  <m:t>A(2</m:t>
-                </m:r>
-                <m:r>
-                  <w:rPr>
-                    <w:rFonts w:ascii="Cambria Math" w:hAnsi="Cambria Math"/>
-                  </w:rPr>
-                  <m:t>)</m:t>
+                  <m:t>A(2)</m:t>
                 </m:r>
               </m:oMath>
             </m:oMathPara>
@@ -1901,13 +1828,7 @@
                   <w:rPr>
                     <w:rFonts w:ascii="Cambria Math" w:eastAsia="Calibri" w:hAnsi="Cambria Math" w:cs="Arial"/>
                   </w:rPr>
-                  <m:t>R(4</m:t>
-                </m:r>
-                <m:r>
-                  <w:rPr>
-                    <w:rFonts w:ascii="Cambria Math" w:eastAsia="Calibri" w:hAnsi="Cambria Math" w:cs="Arial"/>
-                  </w:rPr>
-                  <m:t>)</m:t>
+                  <m:t>R(4)</m:t>
                 </m:r>
               </m:oMath>
             </m:oMathPara>
@@ -2255,7 +2176,7 @@
       <w:pPr>
         <w:bidi w:val="0"/>
         <w:rPr>
-          <w:rFonts w:ascii="Calibri" w:eastAsia="Calibri" w:hAnsi="Calibri" w:cs="Arial"/>
+          <w:rFonts w:eastAsiaTheme="minorEastAsia"/>
         </w:rPr>
       </w:pPr>
       <w:r>
@@ -2409,6 +2330,82 @@
           </m:e>
         </m:d>
       </m:oMath>
+    </w:p>
+    <w:p>
+      <w:pPr>
+        <w:pStyle w:val="Heading3"/>
+        <w:bidi w:val="0"/>
+      </w:pPr>
+      <w:r>
+        <w:t xml:space="preserve">Subsection </w:t>
+      </w:r>
+      <w:r>
+        <w:t>c</w:t>
+      </w:r>
+    </w:p>
+    <w:p>
+      <w:pPr>
+        <w:bidi w:val="0"/>
+        <w:rPr>
+          <w:rFonts w:ascii="Calibri" w:eastAsia="Calibri" w:hAnsi="Calibri" w:cs="Arial"/>
+        </w:rPr>
+      </w:pPr>
+      <w:r>
+        <w:rPr>
+          <w:rFonts w:ascii="Calibri" w:eastAsia="Calibri" w:hAnsi="Calibri" w:cs="Arial"/>
+        </w:rPr>
+        <w:t xml:space="preserve">there is a circle in the graph </w:t>
+      </w:r>
+      <w:proofErr w:type="spellStart"/>
+      <w:r>
+        <w:rPr>
+          <w:rFonts w:ascii="Calibri" w:eastAsia="Calibri" w:hAnsi="Calibri" w:cs="Arial"/>
+        </w:rPr>
+        <w:t>if</w:t>
+      </w:r>
+      <w:r>
+        <w:rPr>
+          <w:rFonts w:ascii="Calibri" w:eastAsia="Calibri" w:hAnsi="Calibri" w:cs="Arial"/>
+        </w:rPr>
+        <w:t>f</w:t>
+      </w:r>
+      <w:proofErr w:type="spellEnd"/>
+      <w:r>
+        <w:rPr>
+          <w:rFonts w:ascii="Calibri" w:eastAsia="Calibri" w:hAnsi="Calibri" w:cs="Arial"/>
+        </w:rPr>
+        <w:t xml:space="preserve"> there is a b</w:t>
+      </w:r>
+      <w:r>
+        <w:rPr>
+          <w:rFonts w:ascii="Calibri" w:eastAsia="Calibri" w:hAnsi="Calibri" w:cs="Arial"/>
+        </w:rPr>
+        <w:t>ackwards</w:t>
+      </w:r>
+      <w:r>
+        <w:rPr>
+          <w:rFonts w:ascii="Calibri" w:eastAsia="Calibri" w:hAnsi="Calibri" w:cs="Arial"/>
+        </w:rPr>
+        <w:t xml:space="preserve"> e</w:t>
+      </w:r>
+      <w:r>
+        <w:rPr>
+          <w:rFonts w:ascii="Calibri" w:eastAsia="Calibri" w:hAnsi="Calibri" w:cs="Arial"/>
+        </w:rPr>
+        <w:t>dge</w:t>
+      </w:r>
+      <w:r>
+        <w:rPr>
+          <w:rFonts w:ascii="Calibri" w:eastAsia="Calibri" w:hAnsi="Calibri" w:cs="Arial"/>
+        </w:rPr>
+        <w:t xml:space="preserve"> in it. Meaning that we got to a node with gray/black</w:t>
+      </w:r>
+      <w:r>
+        <w:t xml:space="preserve"> </w:t>
+      </w:r>
+      <w:r>
+        <w:t>child.</w:t>
+      </w:r>
       <w:bookmarkStart w:id="0" w:name="_GoBack"/>
       <w:bookmarkEnd w:id="0"/>
     </w:p>
@@ -2425,7 +2422,7 @@
 </file>
 
 <file path=word/styles.xml><?xml version="1.0" encoding="utf-8"?>
-<w:styles xmlns:mc="http://schemas.openxmlformats.org/markup-compatibility/2006" xmlns:r="http://schemas.openxmlformats.org/officeDocument/2006/relationships" xmlns:w="http://schemas.openxmlformats.org/wordprocessingml/2006/main" xmlns:w14="http://schemas.microsoft.com/office/word/2010/wordml" xmlns:w15="http://schemas.microsoft.com/office/word/2012/wordml" xmlns:w16se="http://schemas.microsoft.com/office/word/2015/wordml/symex" mc:Ignorable="w14 w15 w16se">
+<w:styles xmlns:mc="http://schemas.openxmlformats.org/markup-compatibility/2006" xmlns:r="http://schemas.openxmlformats.org/officeDocument/2006/relationships" xmlns:w="http://schemas.openxmlformats.org/wordprocessingml/2006/main" xmlns:w14="http://schemas.microsoft.com/office/word/2010/wordml" xmlns:w15="http://schemas.microsoft.com/office/word/2012/wordml" xmlns:w16cid="http://schemas.microsoft.com/office/word/2016/wordml/cid" xmlns:w16se="http://schemas.microsoft.com/office/word/2015/wordml/symex" mc:Ignorable="w14 w15 w16se w16cid">
   <w:docDefaults>
     <w:rPrDefault>
       <w:rPr>
@@ -2441,7 +2438,7 @@
       </w:pPr>
     </w:pPrDefault>
   </w:docDefaults>
-  <w:latentStyles w:defLockedState="0" w:defUIPriority="99" w:defSemiHidden="0" w:defUnhideWhenUsed="0" w:defQFormat="0" w:count="371">
+  <w:latentStyles w:defLockedState="0" w:defUIPriority="99" w:defSemiHidden="0" w:defUnhideWhenUsed="0" w:defQFormat="0" w:count="375">
     <w:lsdException w:name="Normal" w:uiPriority="0" w:qFormat="1"/>
     <w:lsdException w:name="heading 1" w:uiPriority="9" w:qFormat="1"/>
     <w:lsdException w:name="heading 2" w:semiHidden="1" w:uiPriority="9" w:unhideWhenUsed="1" w:qFormat="1"/>
@@ -2547,7 +2544,6 @@
     <w:lsdException w:name="HTML Sample" w:semiHidden="1" w:unhideWhenUsed="1"/>
     <w:lsdException w:name="HTML Typewriter" w:semiHidden="1" w:unhideWhenUsed="1"/>
     <w:lsdException w:name="HTML Variable" w:semiHidden="1" w:unhideWhenUsed="1"/>
-    <w:lsdException w:name="Normal Table" w:semiHidden="1" w:unhideWhenUsed="1"/>
     <w:lsdException w:name="annotation subject" w:semiHidden="1" w:unhideWhenUsed="1"/>
     <w:lsdException w:name="No List" w:semiHidden="1" w:unhideWhenUsed="1"/>
     <w:lsdException w:name="Outline List 1" w:semiHidden="1" w:unhideWhenUsed="1"/>
@@ -2591,10 +2587,8 @@
     <w:lsdException w:name="Table Elegant" w:semiHidden="1" w:unhideWhenUsed="1"/>
     <w:lsdException w:name="Table Professional" w:semiHidden="1" w:unhideWhenUsed="1"/>
     <w:lsdException w:name="Table Subtle 1" w:semiHidden="1" w:unhideWhenUsed="1"/>
-    <w:lsdException w:name="Table Subtle 2" w:semiHidden="1" w:unhideWhenUsed="1"/>
     <w:lsdException w:name="Table Web 1" w:semiHidden="1" w:unhideWhenUsed="1"/>
     <w:lsdException w:name="Table Web 2" w:semiHidden="1" w:unhideWhenUsed="1"/>
-    <w:lsdException w:name="Table Web 3" w:semiHidden="1" w:unhideWhenUsed="1"/>
     <w:lsdException w:name="Balloon Text" w:semiHidden="1" w:unhideWhenUsed="1"/>
     <w:lsdException w:name="Table Grid" w:uiPriority="39"/>
     <w:lsdException w:name="Table Theme" w:semiHidden="1" w:unhideWhenUsed="1"/>
@@ -2813,6 +2807,10 @@
     <w:lsdException w:name="List Table 5 Dark Accent 6" w:uiPriority="50"/>
     <w:lsdException w:name="List Table 6 Colorful Accent 6" w:uiPriority="51"/>
     <w:lsdException w:name="List Table 7 Colorful Accent 6" w:uiPriority="52"/>
+    <w:lsdException w:name="Mention" w:semiHidden="1" w:unhideWhenUsed="1"/>
+    <w:lsdException w:name="Smart Hyperlink" w:semiHidden="1" w:unhideWhenUsed="1"/>
+    <w:lsdException w:name="Hashtag" w:semiHidden="1" w:unhideWhenUsed="1"/>
+    <w:lsdException w:name="Unresolved Mention" w:semiHidden="1" w:unhideWhenUsed="1"/>
   </w:latentStyles>
   <w:style w:type="paragraph" w:default="1" w:styleId="Normal">
     <w:name w:val="Normal"/>

</xml_diff>

<commit_message>
added hagasha folder and Jdoc
</commit_message>
<xml_diff>
--- a/HW2/HW2.docx
+++ b/HW2/HW2.docx
@@ -167,21 +167,12 @@
     <w:p>
       <w:pPr>
         <w:bidi w:val="0"/>
-      </w:pPr>
-      <w:r>
-        <w:rPr>
-          <w:highlight w:val="yellow"/>
-        </w:rPr>
-        <w:t>TODO: ADD TESTS THAT YOU ADDED</w:t>
-      </w:r>
-    </w:p>
-    <w:p>
-      <w:pPr>
-        <w:bidi w:val="0"/>
         <w:rPr>
           <w:rFonts w:eastAsiaTheme="minorEastAsia"/>
         </w:rPr>
       </w:pPr>
+      <w:bookmarkStart w:id="0" w:name="_GoBack"/>
+      <w:bookmarkEnd w:id="0"/>
       <w:r>
         <w:rPr>
           <w:rFonts w:eastAsiaTheme="minorEastAsia"/>
@@ -2337,10 +2328,7 @@
         <w:bidi w:val="0"/>
       </w:pPr>
       <w:r>
-        <w:t xml:space="preserve">Subsection </w:t>
-      </w:r>
-      <w:r>
-        <w:t>c</w:t>
+        <w:t>Subsection c</w:t>
       </w:r>
     </w:p>
     <w:p>
@@ -2406,8 +2394,6 @@
       <w:r>
         <w:t>child.</w:t>
       </w:r>
-      <w:bookmarkStart w:id="0" w:name="_GoBack"/>
-      <w:bookmarkEnd w:id="0"/>
     </w:p>
     <w:sectPr>
       <w:pgSz w:w="11906" w:h="16838"/>
@@ -2544,6 +2530,7 @@
     <w:lsdException w:name="HTML Sample" w:semiHidden="1" w:unhideWhenUsed="1"/>
     <w:lsdException w:name="HTML Typewriter" w:semiHidden="1" w:unhideWhenUsed="1"/>
     <w:lsdException w:name="HTML Variable" w:semiHidden="1" w:unhideWhenUsed="1"/>
+    <w:lsdException w:name="Normal Table" w:semiHidden="1" w:unhideWhenUsed="1"/>
     <w:lsdException w:name="annotation subject" w:semiHidden="1" w:unhideWhenUsed="1"/>
     <w:lsdException w:name="No List" w:semiHidden="1" w:unhideWhenUsed="1"/>
     <w:lsdException w:name="Outline List 1" w:semiHidden="1" w:unhideWhenUsed="1"/>
@@ -2587,8 +2574,10 @@
     <w:lsdException w:name="Table Elegant" w:semiHidden="1" w:unhideWhenUsed="1"/>
     <w:lsdException w:name="Table Professional" w:semiHidden="1" w:unhideWhenUsed="1"/>
     <w:lsdException w:name="Table Subtle 1" w:semiHidden="1" w:unhideWhenUsed="1"/>
+    <w:lsdException w:name="Table Subtle 2" w:semiHidden="1" w:unhideWhenUsed="1"/>
     <w:lsdException w:name="Table Web 1" w:semiHidden="1" w:unhideWhenUsed="1"/>
     <w:lsdException w:name="Table Web 2" w:semiHidden="1" w:unhideWhenUsed="1"/>
+    <w:lsdException w:name="Table Web 3" w:semiHidden="1" w:unhideWhenUsed="1"/>
     <w:lsdException w:name="Balloon Text" w:semiHidden="1" w:unhideWhenUsed="1"/>
     <w:lsdException w:name="Table Grid" w:uiPriority="39"/>
     <w:lsdException w:name="Table Theme" w:semiHidden="1" w:unhideWhenUsed="1"/>

</xml_diff>